<commit_message>
Complete work plan. Tidy up address list to string functions in class. Add validate makefile wrapper.
</commit_message>
<xml_diff>
--- a/docs/project_description_and_work_plan.docx
+++ b/docs/project_description_and_work_plan.docx
@@ -6,15 +6,15 @@
       <w:pPr>
         <w:pStyle w:val="Heading1"/>
         <w:rPr>
-          <w:sz w:val="28"/>
-          <w:szCs w:val="28"/>
+          <w:sz w:val="24"/>
+          <w:szCs w:val="24"/>
         </w:rPr>
       </w:pPr>
       <w:bookmarkStart w:id="0" w:name="project-description-and-work-plan"/>
       <w:r>
         <w:rPr>
-          <w:sz w:val="28"/>
-          <w:szCs w:val="28"/>
+          <w:sz w:val="24"/>
+          <w:szCs w:val="24"/>
         </w:rPr>
         <w:t>Project Description and Work Plan</w:t>
       </w:r>
@@ -25,23 +25,6 @@
       <w:pPr>
         <w:pStyle w:val="Heading3"/>
         <w:rPr>
-          <w:sz w:val="24"/>
-          <w:szCs w:val="24"/>
-        </w:rPr>
-      </w:pPr>
-      <w:r>
-        <w:rPr>
-          <w:sz w:val="24"/>
-          <w:szCs w:val="24"/>
-        </w:rPr>
-        <w:t>Repository</w:t>
-      </w:r>
-      <w:bookmarkEnd w:id="1"/>
-    </w:p>
-    <w:p>
-      <w:pPr>
-        <w:pStyle w:val="FirstParagraph"/>
-        <w:rPr>
           <w:sz w:val="22"/>
           <w:szCs w:val="22"/>
         </w:rPr>
@@ -51,6 +34,23 @@
           <w:sz w:val="22"/>
           <w:szCs w:val="22"/>
         </w:rPr>
+        <w:t>Repository</w:t>
+      </w:r>
+      <w:bookmarkEnd w:id="1"/>
+    </w:p>
+    <w:p>
+      <w:pPr>
+        <w:pStyle w:val="FirstParagraph"/>
+        <w:rPr>
+          <w:sz w:val="21"/>
+          <w:szCs w:val="21"/>
+        </w:rPr>
+      </w:pPr>
+      <w:r>
+        <w:rPr>
+          <w:sz w:val="21"/>
+          <w:szCs w:val="21"/>
+        </w:rPr>
         <w:t>https://gitlab.eeecs.qub.ac.uk/40180175/distributed_nlp_emails</w:t>
       </w:r>
       <w:bookmarkStart w:id="2" w:name="problem-statement"/>
@@ -58,58 +58,72 @@
     <w:p>
       <w:pPr>
         <w:pStyle w:val="Heading3"/>
-        <w:rPr>
-          <w:sz w:val="24"/>
-          <w:szCs w:val="24"/>
-        </w:rPr>
-      </w:pPr>
-    </w:p>
-    <w:p>
-      <w:pPr>
-        <w:pStyle w:val="Heading3"/>
-        <w:rPr>
-          <w:sz w:val="24"/>
-          <w:szCs w:val="24"/>
-        </w:rPr>
-      </w:pPr>
-      <w:r>
-        <w:rPr>
-          <w:sz w:val="24"/>
-          <w:szCs w:val="24"/>
-        </w:rPr>
-        <w:t>Problem Statement</w:t>
-      </w:r>
-      <w:bookmarkEnd w:id="2"/>
-    </w:p>
-    <w:p>
-      <w:pPr>
-        <w:pStyle w:val="FirstParagraph"/>
         <w:rPr>
           <w:sz w:val="22"/>
           <w:szCs w:val="22"/>
         </w:rPr>
       </w:pPr>
-      <w:r>
+    </w:p>
+    <w:p>
+      <w:pPr>
+        <w:pStyle w:val="Heading3"/>
         <w:rPr>
           <w:sz w:val="22"/>
           <w:szCs w:val="22"/>
         </w:rPr>
-        <w:t>Email management can take up a significant amount of times for individuals in the workplace, who often find themselves bombarded with emails constantly. Attempting to identify which emails are worth opening and reading can be cumbersome and slow. This project describes a number of machine learning models which can be used to aid the management of emails, and improve general efficiency of a task many of us are required to perform numerous times each day.</w:t>
-      </w:r>
-    </w:p>
-    <w:p>
-      <w:pPr>
-        <w:pStyle w:val="Heading4"/>
+      </w:pPr>
+      <w:r>
         <w:rPr>
           <w:sz w:val="22"/>
           <w:szCs w:val="22"/>
         </w:rPr>
+        <w:t>Problem Statement</w:t>
+      </w:r>
+      <w:bookmarkEnd w:id="2"/>
+    </w:p>
+    <w:p>
+      <w:pPr>
+        <w:pStyle w:val="FirstParagraph"/>
+        <w:rPr>
+          <w:sz w:val="21"/>
+          <w:szCs w:val="21"/>
+        </w:rPr>
+      </w:pPr>
+      <w:r>
+        <w:rPr>
+          <w:sz w:val="21"/>
+          <w:szCs w:val="21"/>
+        </w:rPr>
+        <w:t xml:space="preserve">Email management can take up a significant amount of times for individuals in the workplace, who often find themselves bombarded with </w:t>
+      </w:r>
+      <w:r>
+        <w:rPr>
+          <w:sz w:val="21"/>
+          <w:szCs w:val="21"/>
+        </w:rPr>
+        <w:t>them</w:t>
+      </w:r>
+      <w:r>
+        <w:rPr>
+          <w:sz w:val="21"/>
+          <w:szCs w:val="21"/>
+        </w:rPr>
+        <w:t xml:space="preserve"> constantly. Attempting to identify which emails are worth opening and reading can be cumbersome and slow. This project describes a number of machine learning models which can be used to aid the management of emails and improve general efficiency of a task many of us are required to perform numerous times each day.</w:t>
+      </w:r>
+    </w:p>
+    <w:p>
+      <w:pPr>
+        <w:pStyle w:val="Heading4"/>
+        <w:rPr>
+          <w:sz w:val="21"/>
+          <w:szCs w:val="21"/>
+        </w:rPr>
       </w:pPr>
       <w:bookmarkStart w:id="3" w:name="references"/>
       <w:r>
         <w:rPr>
-          <w:sz w:val="22"/>
-          <w:szCs w:val="22"/>
+          <w:sz w:val="21"/>
+          <w:szCs w:val="21"/>
         </w:rPr>
         <w:t>References</w:t>
       </w:r>
@@ -119,23 +133,23 @@
       <w:pPr>
         <w:pStyle w:val="FirstParagraph"/>
         <w:rPr>
-          <w:sz w:val="22"/>
-          <w:szCs w:val="22"/>
-        </w:rPr>
-      </w:pPr>
-      <w:r>
-        <w:rPr>
-          <w:sz w:val="22"/>
-          <w:szCs w:val="22"/>
+          <w:sz w:val="21"/>
+          <w:szCs w:val="21"/>
+        </w:rPr>
+      </w:pPr>
+      <w:r>
+        <w:rPr>
+          <w:sz w:val="21"/>
+          <w:szCs w:val="21"/>
         </w:rPr>
         <w:t xml:space="preserve">[1] </w:t>
       </w:r>
-      <w:hyperlink r:id="rId7">
+      <w:hyperlink r:id="rId8">
         <w:r>
           <w:rPr>
             <w:rStyle w:val="Hyperlink"/>
-            <w:sz w:val="22"/>
-            <w:szCs w:val="22"/>
+            <w:sz w:val="21"/>
+            <w:szCs w:val="21"/>
           </w:rPr>
           <w:t>The social economy: Unlocking value and productivity through social technologies</w:t>
         </w:r>
@@ -145,80 +159,267 @@
       <w:pPr>
         <w:pStyle w:val="Heading3"/>
         <w:rPr>
-          <w:sz w:val="24"/>
-          <w:szCs w:val="24"/>
-        </w:rPr>
-      </w:pPr>
-      <w:bookmarkStart w:id="4" w:name="solution-description"/>
-    </w:p>
-    <w:p>
-      <w:pPr>
-        <w:pStyle w:val="Heading3"/>
-        <w:rPr>
-          <w:sz w:val="24"/>
-          <w:szCs w:val="24"/>
-        </w:rPr>
-      </w:pPr>
-      <w:r>
-        <w:rPr>
-          <w:sz w:val="24"/>
-          <w:szCs w:val="24"/>
-        </w:rPr>
-        <w:t>Solution Description</w:t>
-      </w:r>
-      <w:bookmarkEnd w:id="4"/>
-    </w:p>
-    <w:p>
-      <w:pPr>
-        <w:pStyle w:val="FirstParagraph"/>
-        <w:rPr>
           <w:sz w:val="22"/>
           <w:szCs w:val="22"/>
         </w:rPr>
       </w:pPr>
-      <w:r>
+      <w:bookmarkStart w:id="4" w:name="solution-description"/>
+    </w:p>
+    <w:p>
+      <w:pPr>
+        <w:pStyle w:val="Heading3"/>
         <w:rPr>
           <w:sz w:val="22"/>
           <w:szCs w:val="22"/>
         </w:rPr>
-        <w:t>Creation of a pipeline to process bulk email files (.eml).</w:t>
-      </w:r>
-    </w:p>
-    <w:p>
-      <w:pPr>
-        <w:pStyle w:val="BodyText"/>
+      </w:pPr>
+      <w:r>
         <w:rPr>
           <w:sz w:val="22"/>
           <w:szCs w:val="22"/>
         </w:rPr>
-      </w:pPr>
-      <w:r>
+        <w:t>Solution Description</w:t>
+      </w:r>
+      <w:bookmarkEnd w:id="4"/>
+    </w:p>
+    <w:p>
+      <w:pPr>
+        <w:pStyle w:val="FirstParagraph"/>
+        <w:rPr>
+          <w:sz w:val="21"/>
+          <w:szCs w:val="21"/>
+        </w:rPr>
+      </w:pPr>
+      <w:r>
+        <w:rPr>
+          <w:sz w:val="21"/>
+          <w:szCs w:val="21"/>
+        </w:rPr>
+        <w:t>Creation of a pipeline to process bulk email files (.eml).</w:t>
+      </w:r>
+    </w:p>
+    <w:p>
+      <w:pPr>
+        <w:pStyle w:val="BodyText"/>
+        <w:rPr>
+          <w:sz w:val="21"/>
+          <w:szCs w:val="21"/>
+        </w:rPr>
+      </w:pPr>
+      <w:r>
+        <w:rPr>
+          <w:sz w:val="21"/>
+          <w:szCs w:val="21"/>
+        </w:rPr>
+        <w:t>These emails will be provided by Proofpoint, an email security company with whom I’ve been working for over the last year. All emails are required to be scrubbed of any personally identifiable information (PII) before being processed, in order to comply with regulations. All PII which is identified will either be removed or replaced with generated alternatives.</w:t>
+      </w:r>
+    </w:p>
+    <w:p>
+      <w:pPr>
+        <w:pStyle w:val="BodyText"/>
+        <w:rPr>
+          <w:sz w:val="21"/>
+          <w:szCs w:val="21"/>
+        </w:rPr>
+      </w:pPr>
+      <w:r>
+        <w:rPr>
+          <w:sz w:val="21"/>
+          <w:szCs w:val="21"/>
+        </w:rPr>
+        <w:t xml:space="preserve">This pipeline will consist of: </w:t>
+      </w:r>
+    </w:p>
+    <w:p>
+      <w:pPr>
+        <w:pStyle w:val="BodyText"/>
+        <w:numPr>
+          <w:ilvl w:val="0"/>
+          <w:numId w:val="11"/>
+        </w:numPr>
+        <w:rPr>
+          <w:sz w:val="21"/>
+          <w:szCs w:val="21"/>
+        </w:rPr>
+      </w:pPr>
+      <w:r>
+        <w:rPr>
+          <w:sz w:val="21"/>
+          <w:szCs w:val="21"/>
+        </w:rPr>
+        <w:t>Clustering and topic modelling</w:t>
+      </w:r>
+      <w:r>
+        <w:rPr>
+          <w:sz w:val="21"/>
+          <w:szCs w:val="21"/>
+        </w:rPr>
+        <w:t xml:space="preserve"> of emails into </w:t>
+      </w:r>
+      <w:r>
+        <w:rPr>
+          <w:sz w:val="21"/>
+          <w:szCs w:val="21"/>
+        </w:rPr>
+        <w:t>categories</w:t>
+      </w:r>
+      <w:r>
+        <w:rPr>
+          <w:sz w:val="21"/>
+          <w:szCs w:val="21"/>
+        </w:rPr>
+        <w:t xml:space="preserve"> such as ‘Announcements’, ‘Business’, ‘E-Commerce’, ‘Social Media’, etc. </w:t>
+      </w:r>
+    </w:p>
+    <w:p>
+      <w:pPr>
+        <w:pStyle w:val="BodyText"/>
+        <w:numPr>
+          <w:ilvl w:val="0"/>
+          <w:numId w:val="11"/>
+        </w:numPr>
+        <w:rPr>
+          <w:sz w:val="21"/>
+          <w:szCs w:val="21"/>
+        </w:rPr>
+      </w:pPr>
+      <w:r>
+        <w:rPr>
+          <w:sz w:val="21"/>
+          <w:szCs w:val="21"/>
+        </w:rPr>
+        <w:t xml:space="preserve">Identification of emails requiring a response, while identifying the degree of urgency required, such as high, normal or low urgency. </w:t>
+      </w:r>
+    </w:p>
+    <w:p>
+      <w:pPr>
+        <w:pStyle w:val="BodyText"/>
+        <w:numPr>
+          <w:ilvl w:val="0"/>
+          <w:numId w:val="11"/>
+        </w:numPr>
+        <w:rPr>
+          <w:sz w:val="21"/>
+          <w:szCs w:val="21"/>
+        </w:rPr>
+      </w:pPr>
+      <w:r>
+        <w:rPr>
+          <w:sz w:val="21"/>
+          <w:szCs w:val="21"/>
+        </w:rPr>
+        <w:t>Summarization of emails to an optimal length while maintaining relevance to matter at hand.</w:t>
+      </w:r>
+    </w:p>
+    <w:p>
+      <w:pPr>
+        <w:pStyle w:val="BodyText"/>
+        <w:rPr>
+          <w:sz w:val="21"/>
+          <w:szCs w:val="21"/>
+        </w:rPr>
+      </w:pPr>
+      <w:r>
+        <w:rPr>
+          <w:sz w:val="21"/>
+          <w:szCs w:val="21"/>
+        </w:rPr>
+        <w:t>An API will serve the trained model, so the application can be offered in real-time at the email scanning stage. The model may also be served directory in the browser.</w:t>
+      </w:r>
+    </w:p>
+    <w:p>
+      <w:pPr>
+        <w:pStyle w:val="BodyText"/>
+        <w:rPr>
+          <w:sz w:val="21"/>
+          <w:szCs w:val="21"/>
+        </w:rPr>
+      </w:pPr>
+      <w:r>
+        <w:rPr>
+          <w:sz w:val="21"/>
+          <w:szCs w:val="21"/>
+        </w:rPr>
+        <w:t>A basic email client GUI will be created to showcase the change in workflow when managing emails with this mined information.</w:t>
+      </w:r>
+      <w:bookmarkStart w:id="5" w:name="X816c84cfcc8acbf5304f0316cf6f031cf7ff448"/>
+    </w:p>
+    <w:p>
+      <w:pPr>
+        <w:pStyle w:val="BodyText"/>
+        <w:rPr>
+          <w:sz w:val="21"/>
+          <w:szCs w:val="21"/>
+        </w:rPr>
+      </w:pPr>
+    </w:p>
+    <w:p>
+      <w:pPr>
+        <w:pStyle w:val="Heading3"/>
         <w:rPr>
           <w:sz w:val="22"/>
           <w:szCs w:val="22"/>
         </w:rPr>
-        <w:t>These emails will be provided by Proofpoint, an email security company with whom I’ve been working for over the last year. All emails are required to be scrubbed of any personally identifiable information (PII) before being processed, in order to comply with regulations. All PII which is identified will either be removed or replaced with generated alternatives.</w:t>
-      </w:r>
-    </w:p>
-    <w:p>
-      <w:pPr>
-        <w:pStyle w:val="BodyText"/>
+      </w:pPr>
+      <w:r>
         <w:rPr>
           <w:sz w:val="22"/>
           <w:szCs w:val="22"/>
         </w:rPr>
-      </w:pPr>
-      <w:r>
+        <w:t>Core Languages</w:t>
+      </w:r>
+    </w:p>
+    <w:p>
+      <w:pPr>
+        <w:pStyle w:val="Compact"/>
+        <w:numPr>
+          <w:ilvl w:val="0"/>
+          <w:numId w:val="3"/>
+        </w:numPr>
+        <w:rPr>
+          <w:sz w:val="21"/>
+          <w:szCs w:val="21"/>
+        </w:rPr>
+      </w:pPr>
+      <w:r>
+        <w:rPr>
+          <w:sz w:val="21"/>
+          <w:szCs w:val="21"/>
+        </w:rPr>
+        <w:t>Python</w:t>
+      </w:r>
+    </w:p>
+    <w:p>
+      <w:pPr>
+        <w:pStyle w:val="Compact"/>
+        <w:numPr>
+          <w:ilvl w:val="0"/>
+          <w:numId w:val="3"/>
+        </w:numPr>
+        <w:rPr>
+          <w:sz w:val="21"/>
+          <w:szCs w:val="21"/>
+        </w:rPr>
+      </w:pPr>
+      <w:r>
+        <w:rPr>
+          <w:sz w:val="21"/>
+          <w:szCs w:val="21"/>
+        </w:rPr>
+        <w:t>JavaScript/TypeScript</w:t>
+      </w:r>
+    </w:p>
+    <w:p>
+      <w:pPr>
         <w:rPr>
           <w:sz w:val="22"/>
           <w:szCs w:val="22"/>
         </w:rPr>
-        <w:t>This pipeline will consist of: * Categorization of emails into topics such as ‘Announcements’, ‘Business’, ‘E-Commerce’, ‘Social Media’, etc. * Identification of emails requiring a response, while identifying the degree of urgency required, such as high, normal or low urgency. * Summarization of emails to an optimal length while maintaining relevance to matter at hand.</w:t>
-      </w:r>
-    </w:p>
-    <w:p>
-      <w:pPr>
-        <w:pStyle w:val="BodyText"/>
+      </w:pPr>
+    </w:p>
+    <w:p>
+      <w:pPr>
+        <w:pStyle w:val="Heading3"/>
         <w:rPr>
           <w:sz w:val="22"/>
           <w:szCs w:val="22"/>
@@ -228,56 +429,6 @@
         <w:rPr>
           <w:sz w:val="22"/>
           <w:szCs w:val="22"/>
-        </w:rPr>
-        <w:t>An API will serve the trained model, so the application can be offered in real-time at the email scanning stage. The model may also be served directory in the browser.</w:t>
-      </w:r>
-    </w:p>
-    <w:p>
-      <w:pPr>
-        <w:pStyle w:val="BodyText"/>
-        <w:rPr>
-          <w:sz w:val="22"/>
-          <w:szCs w:val="22"/>
-        </w:rPr>
-      </w:pPr>
-      <w:r>
-        <w:rPr>
-          <w:sz w:val="22"/>
-          <w:szCs w:val="22"/>
-        </w:rPr>
-        <w:t>A basic email client GUI will be created to showcase the change in workflow when managing emails with this mined information.</w:t>
-      </w:r>
-    </w:p>
-    <w:p>
-      <w:bookmarkStart w:id="5" w:name="X816c84cfcc8acbf5304f0316cf6f031cf7ff448"/>
-    </w:p>
-    <w:p/>
-    <w:p>
-      <w:pPr>
-        <w:pStyle w:val="Heading3"/>
-        <w:rPr>
-          <w:sz w:val="24"/>
-          <w:szCs w:val="24"/>
-        </w:rPr>
-      </w:pPr>
-    </w:p>
-    <w:p>
-      <w:pPr>
-        <w:pStyle w:val="BodyText"/>
-      </w:pPr>
-    </w:p>
-    <w:p>
-      <w:pPr>
-        <w:pStyle w:val="Heading3"/>
-        <w:rPr>
-          <w:sz w:val="24"/>
-          <w:szCs w:val="24"/>
-        </w:rPr>
-      </w:pPr>
-      <w:r>
-        <w:rPr>
-          <w:sz w:val="24"/>
-          <w:szCs w:val="24"/>
         </w:rPr>
         <w:lastRenderedPageBreak/>
         <w:t>Overview of Core Technologies and Infrastructure</w:t>
@@ -292,14 +443,14 @@
           <w:numId w:val="2"/>
         </w:numPr>
         <w:rPr>
-          <w:sz w:val="22"/>
-          <w:szCs w:val="22"/>
-        </w:rPr>
-      </w:pPr>
-      <w:r>
-        <w:rPr>
-          <w:sz w:val="22"/>
-          <w:szCs w:val="22"/>
+          <w:sz w:val="21"/>
+          <w:szCs w:val="21"/>
+        </w:rPr>
+      </w:pPr>
+      <w:r>
+        <w:rPr>
+          <w:sz w:val="21"/>
+          <w:szCs w:val="21"/>
         </w:rPr>
         <w:t>Apache Spark: Distributed parallel processing framework</w:t>
       </w:r>
@@ -312,14 +463,14 @@
           <w:numId w:val="2"/>
         </w:numPr>
         <w:rPr>
-          <w:sz w:val="22"/>
-          <w:szCs w:val="22"/>
-        </w:rPr>
-      </w:pPr>
-      <w:r>
-        <w:rPr>
-          <w:sz w:val="22"/>
-          <w:szCs w:val="22"/>
+          <w:sz w:val="21"/>
+          <w:szCs w:val="21"/>
+        </w:rPr>
+      </w:pPr>
+      <w:r>
+        <w:rPr>
+          <w:sz w:val="21"/>
+          <w:szCs w:val="21"/>
         </w:rPr>
         <w:t>Docker: Containerized builds.</w:t>
       </w:r>
@@ -332,14 +483,14 @@
           <w:numId w:val="2"/>
         </w:numPr>
         <w:rPr>
-          <w:sz w:val="22"/>
-          <w:szCs w:val="22"/>
-        </w:rPr>
-      </w:pPr>
-      <w:r>
-        <w:rPr>
-          <w:sz w:val="22"/>
-          <w:szCs w:val="22"/>
+          <w:sz w:val="21"/>
+          <w:szCs w:val="21"/>
+        </w:rPr>
+      </w:pPr>
+      <w:r>
+        <w:rPr>
+          <w:sz w:val="21"/>
+          <w:szCs w:val="21"/>
         </w:rPr>
         <w:t>Kubernetes: Orchestrator of containerized instances.</w:t>
       </w:r>
@@ -352,14 +503,14 @@
           <w:numId w:val="2"/>
         </w:numPr>
         <w:rPr>
-          <w:sz w:val="22"/>
-          <w:szCs w:val="22"/>
-        </w:rPr>
-      </w:pPr>
-      <w:r>
-        <w:rPr>
-          <w:sz w:val="22"/>
-          <w:szCs w:val="22"/>
+          <w:sz w:val="21"/>
+          <w:szCs w:val="21"/>
+        </w:rPr>
+      </w:pPr>
+      <w:r>
+        <w:rPr>
+          <w:sz w:val="21"/>
+          <w:szCs w:val="21"/>
         </w:rPr>
         <w:t>Kubernetes Operations (KOPS): Tool to ease the creation of clusters.</w:t>
       </w:r>
@@ -372,14 +523,14 @@
           <w:numId w:val="2"/>
         </w:numPr>
         <w:rPr>
-          <w:sz w:val="22"/>
-          <w:szCs w:val="22"/>
-        </w:rPr>
-      </w:pPr>
-      <w:r>
-        <w:rPr>
-          <w:sz w:val="22"/>
-          <w:szCs w:val="22"/>
+          <w:sz w:val="21"/>
+          <w:szCs w:val="21"/>
+        </w:rPr>
+      </w:pPr>
+      <w:r>
+        <w:rPr>
+          <w:sz w:val="21"/>
+          <w:szCs w:val="21"/>
         </w:rPr>
         <w:t>Amazon Web Services: Cloud computing facilitator of hardware.</w:t>
       </w:r>
@@ -392,14 +543,14 @@
           <w:numId w:val="2"/>
         </w:numPr>
         <w:rPr>
-          <w:sz w:val="22"/>
-          <w:szCs w:val="22"/>
-        </w:rPr>
-      </w:pPr>
-      <w:r>
-        <w:rPr>
-          <w:sz w:val="22"/>
-          <w:szCs w:val="22"/>
+          <w:sz w:val="21"/>
+          <w:szCs w:val="21"/>
+        </w:rPr>
+      </w:pPr>
+      <w:r>
+        <w:rPr>
+          <w:sz w:val="21"/>
+          <w:szCs w:val="21"/>
         </w:rPr>
         <w:t>Apache Parquet: CSV like file-type will partitioning capabilities.</w:t>
       </w:r>
@@ -412,14 +563,14 @@
           <w:numId w:val="2"/>
         </w:numPr>
         <w:rPr>
-          <w:sz w:val="22"/>
-          <w:szCs w:val="22"/>
-        </w:rPr>
-      </w:pPr>
-      <w:r>
-        <w:rPr>
-          <w:sz w:val="22"/>
-          <w:szCs w:val="22"/>
+          <w:sz w:val="21"/>
+          <w:szCs w:val="21"/>
+        </w:rPr>
+      </w:pPr>
+      <w:r>
+        <w:rPr>
+          <w:sz w:val="21"/>
+          <w:szCs w:val="21"/>
         </w:rPr>
         <w:t>Google Snappy: Compression algorithm suitable for Parquet.</w:t>
       </w:r>
@@ -432,14 +583,14 @@
           <w:numId w:val="2"/>
         </w:numPr>
         <w:rPr>
-          <w:sz w:val="22"/>
-          <w:szCs w:val="22"/>
-        </w:rPr>
-      </w:pPr>
-      <w:r>
-        <w:rPr>
-          <w:sz w:val="22"/>
-          <w:szCs w:val="22"/>
+          <w:sz w:val="21"/>
+          <w:szCs w:val="21"/>
+        </w:rPr>
+      </w:pPr>
+      <w:r>
+        <w:rPr>
+          <w:sz w:val="21"/>
+          <w:szCs w:val="21"/>
         </w:rPr>
         <w:t>Amazon Simple Storage Service (S3): Distributed data store.</w:t>
       </w:r>
@@ -452,14 +603,14 @@
           <w:numId w:val="2"/>
         </w:numPr>
         <w:rPr>
-          <w:sz w:val="22"/>
-          <w:szCs w:val="22"/>
-        </w:rPr>
-      </w:pPr>
-      <w:r>
-        <w:rPr>
-          <w:sz w:val="22"/>
-          <w:szCs w:val="22"/>
+          <w:sz w:val="21"/>
+          <w:szCs w:val="21"/>
+        </w:rPr>
+      </w:pPr>
+      <w:r>
+        <w:rPr>
+          <w:sz w:val="21"/>
+          <w:szCs w:val="21"/>
         </w:rPr>
         <w:t>Terraform: Reproducible infrastructure as code.</w:t>
       </w:r>
@@ -472,14 +623,14 @@
           <w:numId w:val="2"/>
         </w:numPr>
         <w:rPr>
-          <w:sz w:val="22"/>
-          <w:szCs w:val="22"/>
-        </w:rPr>
-      </w:pPr>
-      <w:r>
-        <w:rPr>
-          <w:sz w:val="22"/>
-          <w:szCs w:val="22"/>
+          <w:sz w:val="21"/>
+          <w:szCs w:val="21"/>
+        </w:rPr>
+      </w:pPr>
+      <w:r>
+        <w:rPr>
+          <w:sz w:val="21"/>
+          <w:szCs w:val="21"/>
         </w:rPr>
         <w:t>Helm: Kubernetes application provisioning library.</w:t>
       </w:r>
@@ -492,14 +643,14 @@
           <w:numId w:val="2"/>
         </w:numPr>
         <w:rPr>
-          <w:sz w:val="22"/>
-          <w:szCs w:val="22"/>
-        </w:rPr>
-      </w:pPr>
-      <w:r>
-        <w:rPr>
-          <w:sz w:val="22"/>
-          <w:szCs w:val="22"/>
+          <w:sz w:val="21"/>
+          <w:szCs w:val="21"/>
+        </w:rPr>
+      </w:pPr>
+      <w:r>
+        <w:rPr>
+          <w:sz w:val="21"/>
+          <w:szCs w:val="21"/>
         </w:rPr>
         <w:t>Apache Airflow: Jobs scheduler and pipeline orchestrator through use of directed acyclic graphs (DAGs) of execution.</w:t>
       </w:r>
@@ -512,14 +663,14 @@
           <w:numId w:val="2"/>
         </w:numPr>
         <w:rPr>
-          <w:sz w:val="22"/>
-          <w:szCs w:val="22"/>
-        </w:rPr>
-      </w:pPr>
-      <w:r>
-        <w:rPr>
-          <w:sz w:val="22"/>
-          <w:szCs w:val="22"/>
+          <w:sz w:val="21"/>
+          <w:szCs w:val="21"/>
+        </w:rPr>
+      </w:pPr>
+      <w:r>
+        <w:rPr>
+          <w:sz w:val="21"/>
+          <w:szCs w:val="21"/>
         </w:rPr>
         <w:t>Jenkins: Enable continuous integration and continuous delivery.</w:t>
       </w:r>
@@ -532,14 +683,14 @@
           <w:numId w:val="2"/>
         </w:numPr>
         <w:rPr>
-          <w:sz w:val="22"/>
-          <w:szCs w:val="22"/>
-        </w:rPr>
-      </w:pPr>
-      <w:r>
-        <w:rPr>
-          <w:sz w:val="22"/>
-          <w:szCs w:val="22"/>
+          <w:sz w:val="21"/>
+          <w:szCs w:val="21"/>
+        </w:rPr>
+      </w:pPr>
+      <w:r>
+        <w:rPr>
+          <w:sz w:val="21"/>
+          <w:szCs w:val="21"/>
         </w:rPr>
         <w:t>TensorFlow: Machine learning library with emphasis on Deep Learning (DL).</w:t>
       </w:r>
@@ -552,14 +703,14 @@
           <w:numId w:val="2"/>
         </w:numPr>
         <w:rPr>
-          <w:sz w:val="22"/>
-          <w:szCs w:val="22"/>
-        </w:rPr>
-      </w:pPr>
-      <w:r>
-        <w:rPr>
-          <w:sz w:val="22"/>
-          <w:szCs w:val="22"/>
+          <w:sz w:val="21"/>
+          <w:szCs w:val="21"/>
+        </w:rPr>
+      </w:pPr>
+      <w:r>
+        <w:rPr>
+          <w:sz w:val="21"/>
+          <w:szCs w:val="21"/>
         </w:rPr>
         <w:t>Horovod: Distributed DL framework compatible with TensorFlow and Spark.</w:t>
       </w:r>
@@ -572,252 +723,211 @@
           <w:numId w:val="2"/>
         </w:numPr>
         <w:rPr>
+          <w:sz w:val="21"/>
+          <w:szCs w:val="21"/>
+        </w:rPr>
+      </w:pPr>
+      <w:r>
+        <w:rPr>
+          <w:sz w:val="21"/>
+          <w:szCs w:val="21"/>
+        </w:rPr>
+        <w:t>React: JavaScript UI library.</w:t>
+      </w:r>
+    </w:p>
+    <w:p>
+      <w:pPr>
+        <w:pStyle w:val="Heading3"/>
+        <w:rPr>
           <w:sz w:val="22"/>
           <w:szCs w:val="22"/>
         </w:rPr>
       </w:pPr>
-      <w:r>
+      <w:bookmarkStart w:id="6" w:name="de-identification-tool"/>
+    </w:p>
+    <w:p>
+      <w:pPr>
+        <w:pStyle w:val="Heading3"/>
         <w:rPr>
           <w:sz w:val="22"/>
           <w:szCs w:val="22"/>
         </w:rPr>
-        <w:t>React: JavaScript UI library.</w:t>
-      </w:r>
-    </w:p>
-    <w:p>
-      <w:pPr>
-        <w:pStyle w:val="Heading3"/>
-        <w:rPr>
-          <w:sz w:val="24"/>
-          <w:szCs w:val="24"/>
-        </w:rPr>
-      </w:pPr>
-      <w:bookmarkStart w:id="6" w:name="core-languages"/>
-    </w:p>
-    <w:p>
-      <w:pPr>
-        <w:pStyle w:val="Heading3"/>
-        <w:rPr>
-          <w:sz w:val="24"/>
-          <w:szCs w:val="24"/>
-        </w:rPr>
-      </w:pPr>
-      <w:r>
-        <w:rPr>
-          <w:sz w:val="24"/>
-          <w:szCs w:val="24"/>
-        </w:rPr>
-        <w:t>Core Languages</w:t>
-      </w:r>
-      <w:bookmarkEnd w:id="6"/>
-    </w:p>
-    <w:p>
-      <w:pPr>
-        <w:pStyle w:val="Compact"/>
-        <w:numPr>
-          <w:ilvl w:val="0"/>
-          <w:numId w:val="3"/>
-        </w:numPr>
+      </w:pPr>
+      <w:r>
         <w:rPr>
           <w:sz w:val="22"/>
           <w:szCs w:val="22"/>
         </w:rPr>
-      </w:pPr>
+        <w:t xml:space="preserve">De-identification </w:t>
+      </w:r>
       <w:r>
         <w:rPr>
           <w:sz w:val="22"/>
           <w:szCs w:val="22"/>
         </w:rPr>
-        <w:t>Python</w:t>
-      </w:r>
-    </w:p>
-    <w:p>
-      <w:pPr>
-        <w:pStyle w:val="Compact"/>
-        <w:numPr>
-          <w:ilvl w:val="0"/>
-          <w:numId w:val="3"/>
-        </w:numPr>
+        <w:t>T</w:t>
+      </w:r>
+      <w:r>
         <w:rPr>
           <w:sz w:val="22"/>
           <w:szCs w:val="22"/>
         </w:rPr>
-      </w:pPr>
-      <w:r>
-        <w:rPr>
-          <w:sz w:val="22"/>
-          <w:szCs w:val="22"/>
-        </w:rPr>
-        <w:t>JavaScript/TypeScript</w:t>
-      </w:r>
-    </w:p>
-    <w:p>
-      <w:pPr>
-        <w:pStyle w:val="Heading3"/>
-        <w:rPr>
-          <w:sz w:val="24"/>
-          <w:szCs w:val="24"/>
-        </w:rPr>
-      </w:pPr>
-      <w:bookmarkStart w:id="7" w:name="de-identification-tool"/>
-    </w:p>
-    <w:p>
-      <w:pPr>
-        <w:pStyle w:val="Heading3"/>
-        <w:rPr>
-          <w:sz w:val="24"/>
-          <w:szCs w:val="24"/>
-        </w:rPr>
-      </w:pPr>
-      <w:r>
-        <w:rPr>
-          <w:sz w:val="24"/>
-          <w:szCs w:val="24"/>
-        </w:rPr>
-        <w:t>De-identification tool</w:t>
-      </w:r>
+        <w:t>ool</w:t>
+      </w:r>
+      <w:bookmarkEnd w:id="6"/>
+    </w:p>
+    <w:p>
+      <w:pPr>
+        <w:pStyle w:val="FirstParagraph"/>
+        <w:rPr>
+          <w:sz w:val="21"/>
+          <w:szCs w:val="21"/>
+        </w:rPr>
+      </w:pPr>
+      <w:r>
+        <w:rPr>
+          <w:sz w:val="21"/>
+          <w:szCs w:val="21"/>
+        </w:rPr>
+        <w:t>Using non-domain specific pre-trained models, create a pipeline to consume raw email files, identify personally identifiable information (PII) and replace this information with alternative ‘fake’ data.</w:t>
+      </w:r>
+    </w:p>
+    <w:p>
+      <w:pPr>
+        <w:pStyle w:val="BodyText"/>
+        <w:rPr>
+          <w:sz w:val="21"/>
+          <w:szCs w:val="21"/>
+        </w:rPr>
+      </w:pPr>
+      <w:r>
+        <w:rPr>
+          <w:sz w:val="21"/>
+          <w:szCs w:val="21"/>
+        </w:rPr>
+        <w:t>The emails will be sourced from S3. In terms of the amount of emails, my aim is to work in the multi-million scale.</w:t>
+      </w:r>
+    </w:p>
+    <w:p>
+      <w:pPr>
+        <w:pStyle w:val="BodyText"/>
+        <w:rPr>
+          <w:sz w:val="21"/>
+          <w:szCs w:val="21"/>
+        </w:rPr>
+      </w:pPr>
+      <w:r>
+        <w:rPr>
+          <w:sz w:val="21"/>
+          <w:szCs w:val="21"/>
+        </w:rPr>
+        <w:t xml:space="preserve">For entity recognition, I’ll likely be using spaCy and one of </w:t>
+      </w:r>
+      <w:r>
+        <w:rPr>
+          <w:sz w:val="21"/>
+          <w:szCs w:val="21"/>
+        </w:rPr>
+        <w:t>its</w:t>
+      </w:r>
+      <w:r>
+        <w:rPr>
+          <w:sz w:val="21"/>
+          <w:szCs w:val="21"/>
+        </w:rPr>
+        <w:t xml:space="preserve"> pre-trained models, specifically the en_core_web_lg model, which has been trained using the OntoNotes corpus.</w:t>
+      </w:r>
+    </w:p>
+    <w:p>
+      <w:pPr>
+        <w:pStyle w:val="FirstParagraph"/>
+        <w:rPr>
+          <w:sz w:val="21"/>
+          <w:szCs w:val="21"/>
+        </w:rPr>
+      </w:pPr>
+      <w:r>
+        <w:rPr>
+          <w:sz w:val="21"/>
+          <w:szCs w:val="21"/>
+        </w:rPr>
+        <w:t xml:space="preserve">By no means is this a perfect solution, as </w:t>
+      </w:r>
+      <w:proofErr w:type="spellStart"/>
+      <w:r>
+        <w:rPr>
+          <w:sz w:val="21"/>
+          <w:szCs w:val="21"/>
+        </w:rPr>
+        <w:t>spaCy</w:t>
+      </w:r>
+      <w:proofErr w:type="spellEnd"/>
+      <w:r>
+        <w:rPr>
+          <w:sz w:val="21"/>
+          <w:szCs w:val="21"/>
+        </w:rPr>
+        <w:t xml:space="preserve"> </w:t>
+      </w:r>
+      <w:r>
+        <w:rPr>
+          <w:sz w:val="21"/>
+          <w:szCs w:val="21"/>
+        </w:rPr>
+        <w:t>will miss</w:t>
+      </w:r>
+      <w:r>
+        <w:rPr>
+          <w:sz w:val="21"/>
+          <w:szCs w:val="21"/>
+        </w:rPr>
+        <w:t xml:space="preserve"> some personal data. But with the use of Faker, we can obscure the data with generated alternatives, making it far harder to identify an individual with this email. If the quality of the fakes were enriched, this effect would be amplified. Faker seems to only concatenate names together and call this a valid company name, which isn’t fantastic.</w:t>
+      </w:r>
+    </w:p>
+    <w:p>
+      <w:pPr>
+        <w:pStyle w:val="BodyText"/>
+        <w:rPr>
+          <w:sz w:val="21"/>
+          <w:szCs w:val="21"/>
+        </w:rPr>
+      </w:pPr>
+      <w:r>
+        <w:rPr>
+          <w:sz w:val="21"/>
+          <w:szCs w:val="21"/>
+        </w:rPr>
+        <w:t xml:space="preserve">As part of the </w:t>
+      </w:r>
+      <w:r>
+        <w:rPr>
+          <w:sz w:val="21"/>
+          <w:szCs w:val="21"/>
+        </w:rPr>
+        <w:t>e</w:t>
+      </w:r>
+      <w:bookmarkStart w:id="7" w:name="_GoBack"/>
       <w:bookmarkEnd w:id="7"/>
-    </w:p>
-    <w:p>
-      <w:pPr>
-        <w:pStyle w:val="FirstParagraph"/>
-        <w:rPr>
-          <w:sz w:val="22"/>
-          <w:szCs w:val="22"/>
-        </w:rPr>
-      </w:pPr>
-      <w:r>
-        <w:rPr>
-          <w:sz w:val="22"/>
-          <w:szCs w:val="22"/>
-        </w:rPr>
-        <w:t>Using non-domain specific pre-trained models, create a pipeline to consume raw email files, identify personally identifiable information (PII) and replace this information with alternative ‘fake’ data.</w:t>
+      <w:r>
+        <w:rPr>
+          <w:sz w:val="21"/>
+          <w:szCs w:val="21"/>
+        </w:rPr>
+        <w:t>mail de-identification, the emails components will be parsed, and elements extracted. The output of the process will be an Apache Parquet file.</w:t>
       </w:r>
     </w:p>
     <w:p>
       <w:pPr>
         <w:pStyle w:val="BodyText"/>
         <w:rPr>
-          <w:sz w:val="22"/>
-          <w:szCs w:val="22"/>
-        </w:rPr>
-      </w:pPr>
-      <w:r>
-        <w:rPr>
-          <w:sz w:val="22"/>
-          <w:szCs w:val="22"/>
-        </w:rPr>
-        <w:t>The emails will be sourced from S3. In terms of the amount of emails, my aim is to work in the multi-million scale.</w:t>
-      </w:r>
-    </w:p>
-    <w:p>
-      <w:pPr>
-        <w:pStyle w:val="BodyText"/>
-        <w:rPr>
-          <w:sz w:val="22"/>
-          <w:szCs w:val="22"/>
-        </w:rPr>
-      </w:pPr>
-      <w:r>
-        <w:rPr>
-          <w:sz w:val="22"/>
-          <w:szCs w:val="22"/>
-        </w:rPr>
-        <w:t xml:space="preserve">For entity recognition, I’ll likely be using spaCy and one of </w:t>
-      </w:r>
-      <w:proofErr w:type="gramStart"/>
-      <w:r>
-        <w:rPr>
-          <w:sz w:val="22"/>
-          <w:szCs w:val="22"/>
-        </w:rPr>
-        <w:t>it’s</w:t>
-      </w:r>
-      <w:proofErr w:type="gramEnd"/>
-      <w:r>
-        <w:rPr>
-          <w:sz w:val="22"/>
-          <w:szCs w:val="22"/>
-        </w:rPr>
-        <w:t xml:space="preserve"> pre-trained models, specifically the en_core_web_lg model, which has been trained using the </w:t>
-      </w:r>
-      <w:proofErr w:type="spellStart"/>
-      <w:r>
-        <w:rPr>
-          <w:sz w:val="22"/>
-          <w:szCs w:val="22"/>
-        </w:rPr>
-        <w:t>OntoNotes</w:t>
-      </w:r>
-      <w:proofErr w:type="spellEnd"/>
-      <w:r>
-        <w:rPr>
-          <w:sz w:val="22"/>
-          <w:szCs w:val="22"/>
-        </w:rPr>
-        <w:t xml:space="preserve"> corpus.</w:t>
-      </w:r>
-    </w:p>
-    <w:p>
-      <w:pPr>
-        <w:pStyle w:val="BodyText"/>
-        <w:rPr>
-          <w:sz w:val="22"/>
-          <w:szCs w:val="22"/>
-        </w:rPr>
-      </w:pPr>
-      <w:r>
-        <w:rPr>
-          <w:sz w:val="22"/>
-          <w:szCs w:val="22"/>
-        </w:rPr>
-        <w:t>Here’s a basic example of spaCy identifying entities.</w:t>
-      </w:r>
-    </w:p>
-    <w:p>
-      <w:pPr>
-        <w:pStyle w:val="FirstParagraph"/>
-        <w:rPr>
-          <w:sz w:val="22"/>
-          <w:szCs w:val="22"/>
-        </w:rPr>
-      </w:pPr>
-      <w:r>
-        <w:rPr>
-          <w:sz w:val="22"/>
-          <w:szCs w:val="22"/>
-        </w:rPr>
-        <w:t>By no means is this a perfect solution, as spaCy has clearly missed some ‘personal’ data. But with the use of Faker, we can obscure the data with generated alternatives, making it far harder to identify an individual with this email. If the quality of the fakes were enriched, this effect would be amplified. Faker seems to only concatenate names together and call this a valid company name, which isn’t fantastic.</w:t>
-      </w:r>
-    </w:p>
-    <w:p>
-      <w:pPr>
-        <w:pStyle w:val="BodyText"/>
-        <w:rPr>
-          <w:sz w:val="22"/>
-          <w:szCs w:val="22"/>
-        </w:rPr>
-      </w:pPr>
-      <w:r>
-        <w:rPr>
-          <w:sz w:val="22"/>
-          <w:szCs w:val="22"/>
-        </w:rPr>
-        <w:t>As part of the mail de-identification, the emails components will be parsed, and elements extracted. The output of the process will be an Apache Parquet file.</w:t>
-      </w:r>
-    </w:p>
-    <w:p>
-      <w:pPr>
-        <w:pStyle w:val="BodyText"/>
-        <w:rPr>
-          <w:sz w:val="22"/>
-          <w:szCs w:val="22"/>
-        </w:rPr>
-      </w:pPr>
-      <w:r>
-        <w:rPr>
-          <w:sz w:val="22"/>
-          <w:szCs w:val="22"/>
+          <w:sz w:val="21"/>
+          <w:szCs w:val="21"/>
+        </w:rPr>
+      </w:pPr>
+      <w:r>
+        <w:rPr>
+          <w:sz w:val="21"/>
+          <w:szCs w:val="21"/>
         </w:rPr>
         <w:t>These are the emails which will be used to train the forthcoming models.</w:t>
       </w:r>
@@ -826,17 +936,16 @@
       <w:pPr>
         <w:pStyle w:val="Heading4"/>
         <w:rPr>
-          <w:sz w:val="22"/>
-          <w:szCs w:val="22"/>
+          <w:sz w:val="21"/>
+          <w:szCs w:val="21"/>
         </w:rPr>
       </w:pPr>
       <w:bookmarkStart w:id="8" w:name="acceptance-criteria"/>
       <w:r>
         <w:rPr>
-          <w:sz w:val="22"/>
-          <w:szCs w:val="22"/>
-        </w:rPr>
-        <w:lastRenderedPageBreak/>
+          <w:sz w:val="21"/>
+          <w:szCs w:val="21"/>
+        </w:rPr>
         <w:t>Acceptance Criteria</w:t>
       </w:r>
       <w:bookmarkEnd w:id="8"/>
@@ -849,14 +958,14 @@
           <w:numId w:val="4"/>
         </w:numPr>
         <w:rPr>
-          <w:sz w:val="22"/>
-          <w:szCs w:val="22"/>
-        </w:rPr>
-      </w:pPr>
-      <w:r>
-        <w:rPr>
-          <w:sz w:val="22"/>
-          <w:szCs w:val="22"/>
+          <w:sz w:val="21"/>
+          <w:szCs w:val="21"/>
+        </w:rPr>
+      </w:pPr>
+      <w:r>
+        <w:rPr>
+          <w:sz w:val="21"/>
+          <w:szCs w:val="21"/>
         </w:rPr>
         <w:t>Approval by Proofpoint’s data controller on the legality side of things.</w:t>
       </w:r>
@@ -865,15 +974,15 @@
       <w:pPr>
         <w:pStyle w:val="Heading4"/>
         <w:rPr>
-          <w:sz w:val="22"/>
-          <w:szCs w:val="22"/>
+          <w:sz w:val="21"/>
+          <w:szCs w:val="21"/>
         </w:rPr>
       </w:pPr>
       <w:bookmarkStart w:id="9" w:name="references-1"/>
       <w:r>
         <w:rPr>
-          <w:sz w:val="22"/>
-          <w:szCs w:val="22"/>
+          <w:sz w:val="21"/>
+          <w:szCs w:val="21"/>
         </w:rPr>
         <w:t>References</w:t>
       </w:r>
@@ -887,23 +996,23 @@
           <w:numId w:val="5"/>
         </w:numPr>
         <w:rPr>
-          <w:sz w:val="22"/>
-          <w:szCs w:val="22"/>
-        </w:rPr>
-      </w:pPr>
-      <w:r>
-        <w:rPr>
-          <w:sz w:val="22"/>
-          <w:szCs w:val="22"/>
+          <w:sz w:val="21"/>
+          <w:szCs w:val="21"/>
+        </w:rPr>
+      </w:pPr>
+      <w:r>
+        <w:rPr>
+          <w:sz w:val="21"/>
+          <w:szCs w:val="21"/>
         </w:rPr>
         <w:t xml:space="preserve">[1] </w:t>
       </w:r>
-      <w:hyperlink r:id="rId8" w:anchor="named-entities">
+      <w:hyperlink r:id="rId9" w:anchor="named-entities">
         <w:r>
           <w:rPr>
             <w:rStyle w:val="Hyperlink"/>
-            <w:sz w:val="22"/>
-            <w:szCs w:val="22"/>
+            <w:sz w:val="21"/>
+            <w:szCs w:val="21"/>
           </w:rPr>
           <w:t>spaCy Named Entity Recognition</w:t>
         </w:r>
@@ -917,58 +1026,34 @@
           <w:numId w:val="5"/>
         </w:numPr>
         <w:rPr>
-          <w:sz w:val="22"/>
-          <w:szCs w:val="22"/>
-        </w:rPr>
-      </w:pPr>
-      <w:r>
-        <w:rPr>
-          <w:sz w:val="22"/>
-          <w:szCs w:val="22"/>
+          <w:sz w:val="21"/>
+          <w:szCs w:val="21"/>
+        </w:rPr>
+      </w:pPr>
+      <w:r>
+        <w:rPr>
+          <w:sz w:val="21"/>
+          <w:szCs w:val="21"/>
         </w:rPr>
         <w:t xml:space="preserve">[2] </w:t>
       </w:r>
-      <w:hyperlink r:id="rId9">
+      <w:hyperlink r:id="rId10">
         <w:r>
           <w:rPr>
             <w:rStyle w:val="Hyperlink"/>
-            <w:sz w:val="22"/>
-            <w:szCs w:val="22"/>
+            <w:sz w:val="21"/>
+            <w:szCs w:val="21"/>
           </w:rPr>
           <w:t>Faker Providers</w:t>
         </w:r>
       </w:hyperlink>
     </w:p>
     <w:p>
+      <w:bookmarkStart w:id="10" w:name="categorization-of-emails"/>
+    </w:p>
+    <w:p>
       <w:pPr>
         <w:pStyle w:val="Heading3"/>
-        <w:rPr>
-          <w:sz w:val="24"/>
-          <w:szCs w:val="24"/>
-        </w:rPr>
-      </w:pPr>
-      <w:bookmarkStart w:id="10" w:name="categorization-of-emails"/>
-    </w:p>
-    <w:p>
-      <w:pPr>
-        <w:pStyle w:val="Heading3"/>
-        <w:rPr>
-          <w:sz w:val="24"/>
-          <w:szCs w:val="24"/>
-        </w:rPr>
-      </w:pPr>
-      <w:r>
-        <w:rPr>
-          <w:sz w:val="24"/>
-          <w:szCs w:val="24"/>
-        </w:rPr>
-        <w:t>Categorization of emails</w:t>
-      </w:r>
-      <w:bookmarkEnd w:id="10"/>
-    </w:p>
-    <w:p>
-      <w:pPr>
-        <w:pStyle w:val="FirstParagraph"/>
         <w:rPr>
           <w:sz w:val="22"/>
           <w:szCs w:val="22"/>
@@ -976,25 +1061,171 @@
       </w:pPr>
       <w:r>
         <w:rPr>
+          <w:sz w:val="21"/>
+          <w:szCs w:val="21"/>
+        </w:rPr>
+        <w:lastRenderedPageBreak/>
+        <w:t xml:space="preserve">Clustering and </w:t>
+      </w:r>
+      <w:r>
+        <w:rPr>
+          <w:sz w:val="21"/>
+          <w:szCs w:val="21"/>
+        </w:rPr>
+        <w:t>T</w:t>
+      </w:r>
+      <w:r>
+        <w:rPr>
+          <w:sz w:val="21"/>
+          <w:szCs w:val="21"/>
+        </w:rPr>
+        <w:t xml:space="preserve">opic </w:t>
+      </w:r>
+      <w:r>
+        <w:rPr>
+          <w:sz w:val="21"/>
+          <w:szCs w:val="21"/>
+        </w:rPr>
+        <w:t>M</w:t>
+      </w:r>
+      <w:r>
+        <w:rPr>
+          <w:sz w:val="21"/>
+          <w:szCs w:val="21"/>
+        </w:rPr>
+        <w:t>odelling</w:t>
+      </w:r>
+      <w:r>
+        <w:rPr>
           <w:sz w:val="22"/>
           <w:szCs w:val="22"/>
         </w:rPr>
-        <w:t>Standard classification of unstructured text into categories. Since we won’t know the categories ahead of time, this will encompass topic detection as well. Overall a popular topic within NLP, specifically around medical text and social media.</w:t>
-      </w:r>
-    </w:p>
-    <w:p>
-      <w:pPr>
-        <w:pStyle w:val="Heading4"/>
+        <w:t xml:space="preserve"> of </w:t>
+      </w:r>
+      <w:r>
         <w:rPr>
           <w:sz w:val="22"/>
           <w:szCs w:val="22"/>
         </w:rPr>
-      </w:pPr>
-      <w:bookmarkStart w:id="11" w:name="references-2"/>
+        <w:t>E</w:t>
+      </w:r>
       <w:r>
         <w:rPr>
           <w:sz w:val="22"/>
           <w:szCs w:val="22"/>
+        </w:rPr>
+        <w:t>mails</w:t>
+      </w:r>
+      <w:bookmarkEnd w:id="10"/>
+      <w:r>
+        <w:rPr>
+          <w:sz w:val="22"/>
+          <w:szCs w:val="22"/>
+        </w:rPr>
+        <w:t xml:space="preserve"> </w:t>
+      </w:r>
+    </w:p>
+    <w:p>
+      <w:pPr>
+        <w:pStyle w:val="FirstParagraph"/>
+        <w:rPr>
+          <w:sz w:val="21"/>
+          <w:szCs w:val="21"/>
+        </w:rPr>
+      </w:pPr>
+      <w:r>
+        <w:rPr>
+          <w:sz w:val="21"/>
+          <w:szCs w:val="21"/>
+        </w:rPr>
+        <w:t xml:space="preserve">Standard </w:t>
+      </w:r>
+      <w:r>
+        <w:rPr>
+          <w:sz w:val="21"/>
+          <w:szCs w:val="21"/>
+        </w:rPr>
+        <w:t>c</w:t>
+      </w:r>
+      <w:r>
+        <w:rPr>
+          <w:sz w:val="21"/>
+          <w:szCs w:val="21"/>
+        </w:rPr>
+        <w:t xml:space="preserve">lustering and </w:t>
+      </w:r>
+      <w:r>
+        <w:rPr>
+          <w:sz w:val="21"/>
+          <w:szCs w:val="21"/>
+        </w:rPr>
+        <w:t>t</w:t>
+      </w:r>
+      <w:r>
+        <w:rPr>
+          <w:sz w:val="21"/>
+          <w:szCs w:val="21"/>
+        </w:rPr>
+        <w:t xml:space="preserve">opic </w:t>
+      </w:r>
+      <w:r>
+        <w:rPr>
+          <w:sz w:val="21"/>
+          <w:szCs w:val="21"/>
+        </w:rPr>
+        <w:t>m</w:t>
+      </w:r>
+      <w:r>
+        <w:rPr>
+          <w:sz w:val="21"/>
+          <w:szCs w:val="21"/>
+        </w:rPr>
+        <w:t>odelling</w:t>
+      </w:r>
+      <w:r>
+        <w:rPr>
+          <w:sz w:val="22"/>
+          <w:szCs w:val="22"/>
+        </w:rPr>
+        <w:t xml:space="preserve"> </w:t>
+      </w:r>
+      <w:r>
+        <w:rPr>
+          <w:sz w:val="21"/>
+          <w:szCs w:val="21"/>
+        </w:rPr>
+        <w:t xml:space="preserve">of unstructured text into categories. </w:t>
+      </w:r>
+    </w:p>
+    <w:p>
+      <w:pPr>
+        <w:pStyle w:val="FirstParagraph"/>
+        <w:rPr>
+          <w:sz w:val="21"/>
+          <w:szCs w:val="21"/>
+        </w:rPr>
+      </w:pPr>
+      <w:r>
+        <w:rPr>
+          <w:sz w:val="21"/>
+          <w:szCs w:val="21"/>
+        </w:rPr>
+        <w:t>Since we won’t know the categories ahead of time, this will encompass topic detection as well. Overall a popular topic within NLP, specifically around medical text and social media.</w:t>
+      </w:r>
+    </w:p>
+    <w:p>
+      <w:pPr>
+        <w:pStyle w:val="Heading4"/>
+        <w:rPr>
+          <w:sz w:val="21"/>
+          <w:szCs w:val="21"/>
+        </w:rPr>
+      </w:pPr>
+      <w:bookmarkStart w:id="11" w:name="references-2"/>
+      <w:r>
+        <w:rPr>
+          <w:sz w:val="21"/>
+          <w:szCs w:val="21"/>
         </w:rPr>
         <w:t>References</w:t>
       </w:r>
@@ -1008,23 +1239,23 @@
           <w:numId w:val="6"/>
         </w:numPr>
         <w:rPr>
-          <w:sz w:val="22"/>
-          <w:szCs w:val="22"/>
-        </w:rPr>
-      </w:pPr>
-      <w:r>
-        <w:rPr>
-          <w:sz w:val="22"/>
-          <w:szCs w:val="22"/>
+          <w:sz w:val="21"/>
+          <w:szCs w:val="21"/>
+        </w:rPr>
+      </w:pPr>
+      <w:r>
+        <w:rPr>
+          <w:sz w:val="21"/>
+          <w:szCs w:val="21"/>
         </w:rPr>
         <w:t xml:space="preserve">[1] </w:t>
       </w:r>
-      <w:hyperlink r:id="rId10">
+      <w:hyperlink r:id="rId11">
         <w:r>
           <w:rPr>
             <w:rStyle w:val="Hyperlink"/>
-            <w:sz w:val="22"/>
-            <w:szCs w:val="22"/>
+            <w:sz w:val="21"/>
+            <w:szCs w:val="21"/>
           </w:rPr>
           <w:t>Online Learning for Latent Dirichlet Allocation</w:t>
         </w:r>
@@ -1038,23 +1269,23 @@
           <w:numId w:val="6"/>
         </w:numPr>
         <w:rPr>
-          <w:sz w:val="22"/>
-          <w:szCs w:val="22"/>
-        </w:rPr>
-      </w:pPr>
-      <w:r>
-        <w:rPr>
-          <w:sz w:val="22"/>
-          <w:szCs w:val="22"/>
+          <w:sz w:val="21"/>
+          <w:szCs w:val="21"/>
+        </w:rPr>
+      </w:pPr>
+      <w:r>
+        <w:rPr>
+          <w:sz w:val="21"/>
+          <w:szCs w:val="21"/>
         </w:rPr>
         <w:t xml:space="preserve">[2] </w:t>
       </w:r>
-      <w:hyperlink r:id="rId11">
+      <w:hyperlink r:id="rId12">
         <w:r>
           <w:rPr>
             <w:rStyle w:val="Hyperlink"/>
-            <w:sz w:val="22"/>
-            <w:szCs w:val="22"/>
+            <w:sz w:val="21"/>
+            <w:szCs w:val="21"/>
           </w:rPr>
           <w:t>Email Classification with Machine Learning and Word Embeddings for Improved Customer Support</w:t>
         </w:r>
@@ -1064,58 +1295,102 @@
       <w:pPr>
         <w:pStyle w:val="BodyText"/>
         <w:rPr>
+          <w:sz w:val="21"/>
+          <w:szCs w:val="21"/>
+        </w:rPr>
+      </w:pPr>
+      <w:bookmarkStart w:id="12" w:name="identification-of-actionable-emails"/>
+    </w:p>
+    <w:p>
+      <w:pPr>
+        <w:pStyle w:val="Heading3"/>
+        <w:rPr>
           <w:sz w:val="22"/>
           <w:szCs w:val="22"/>
         </w:rPr>
       </w:pPr>
-      <w:bookmarkStart w:id="12" w:name="identification-of-actionable-emails"/>
-    </w:p>
-    <w:p>
-      <w:pPr>
-        <w:pStyle w:val="Heading3"/>
-        <w:rPr>
-          <w:sz w:val="24"/>
-          <w:szCs w:val="24"/>
-        </w:rPr>
-      </w:pPr>
-      <w:r>
-        <w:rPr>
-          <w:sz w:val="24"/>
-          <w:szCs w:val="24"/>
-        </w:rPr>
-        <w:t>Identification of actionable emails</w:t>
-      </w:r>
-      <w:bookmarkEnd w:id="12"/>
-    </w:p>
-    <w:p>
-      <w:pPr>
-        <w:pStyle w:val="FirstParagraph"/>
+      <w:r>
         <w:rPr>
           <w:sz w:val="22"/>
           <w:szCs w:val="22"/>
         </w:rPr>
-      </w:pPr>
+        <w:t xml:space="preserve">Identification of </w:t>
+      </w:r>
       <w:r>
         <w:rPr>
           <w:sz w:val="22"/>
           <w:szCs w:val="22"/>
         </w:rPr>
-        <w:t>More domain specific challenge and likely to be the trickiest. Work done on this topic for emails specifically, intertwined with intent understanding in text. Once identified, attempt to sort by priority/urgency (low, normal, high). Perhaps the number of requests in text should be useful.</w:t>
-      </w:r>
-    </w:p>
-    <w:p>
-      <w:pPr>
-        <w:pStyle w:val="Heading4"/>
+        <w:t>A</w:t>
+      </w:r>
+      <w:r>
         <w:rPr>
           <w:sz w:val="22"/>
           <w:szCs w:val="22"/>
         </w:rPr>
-      </w:pPr>
-      <w:bookmarkStart w:id="13" w:name="references-3"/>
+        <w:t xml:space="preserve">ctionable </w:t>
+      </w:r>
       <w:r>
         <w:rPr>
           <w:sz w:val="22"/>
           <w:szCs w:val="22"/>
+        </w:rPr>
+        <w:t>E</w:t>
+      </w:r>
+      <w:r>
+        <w:rPr>
+          <w:sz w:val="22"/>
+          <w:szCs w:val="22"/>
+        </w:rPr>
+        <w:t>mails</w:t>
+      </w:r>
+      <w:bookmarkEnd w:id="12"/>
+    </w:p>
+    <w:p>
+      <w:pPr>
+        <w:pStyle w:val="FirstParagraph"/>
+        <w:rPr>
+          <w:sz w:val="21"/>
+          <w:szCs w:val="21"/>
+        </w:rPr>
+      </w:pPr>
+      <w:r>
+        <w:rPr>
+          <w:sz w:val="21"/>
+          <w:szCs w:val="21"/>
+        </w:rPr>
+        <w:t xml:space="preserve">More domain specific challenge and likely to be the trickiest. </w:t>
+      </w:r>
+    </w:p>
+    <w:p>
+      <w:pPr>
+        <w:pStyle w:val="FirstParagraph"/>
+        <w:rPr>
+          <w:sz w:val="21"/>
+          <w:szCs w:val="21"/>
+        </w:rPr>
+      </w:pPr>
+      <w:r>
+        <w:rPr>
+          <w:sz w:val="21"/>
+          <w:szCs w:val="21"/>
+        </w:rPr>
+        <w:t>Work done on this topic for emails specifically, intertwined with intent understanding in text. Once identified, attempt to sort by priority/urgency (low, normal, high). Perhaps the number of requests in text should be useful.</w:t>
+      </w:r>
+    </w:p>
+    <w:p>
+      <w:pPr>
+        <w:pStyle w:val="Heading4"/>
+        <w:rPr>
+          <w:sz w:val="21"/>
+          <w:szCs w:val="21"/>
+        </w:rPr>
+      </w:pPr>
+      <w:bookmarkStart w:id="13" w:name="references-3"/>
+      <w:r>
+        <w:rPr>
+          <w:sz w:val="21"/>
+          <w:szCs w:val="21"/>
         </w:rPr>
         <w:t>References</w:t>
       </w:r>
@@ -1129,23 +1404,23 @@
           <w:numId w:val="7"/>
         </w:numPr>
         <w:rPr>
-          <w:sz w:val="22"/>
-          <w:szCs w:val="22"/>
-        </w:rPr>
-      </w:pPr>
-      <w:r>
-        <w:rPr>
-          <w:sz w:val="22"/>
-          <w:szCs w:val="22"/>
+          <w:sz w:val="21"/>
+          <w:szCs w:val="21"/>
+        </w:rPr>
+      </w:pPr>
+      <w:r>
+        <w:rPr>
+          <w:sz w:val="21"/>
+          <w:szCs w:val="21"/>
         </w:rPr>
         <w:t xml:space="preserve">[1] </w:t>
       </w:r>
-      <w:hyperlink r:id="rId12">
+      <w:hyperlink r:id="rId13">
         <w:r>
           <w:rPr>
             <w:rStyle w:val="Hyperlink"/>
-            <w:sz w:val="22"/>
-            <w:szCs w:val="22"/>
+            <w:sz w:val="21"/>
+            <w:szCs w:val="21"/>
           </w:rPr>
           <w:t>Detecting Emails Containing Requests for Action</w:t>
         </w:r>
@@ -1159,23 +1434,23 @@
           <w:numId w:val="7"/>
         </w:numPr>
         <w:rPr>
-          <w:sz w:val="22"/>
-          <w:szCs w:val="22"/>
-        </w:rPr>
-      </w:pPr>
-      <w:r>
-        <w:rPr>
-          <w:sz w:val="22"/>
-          <w:szCs w:val="22"/>
+          <w:sz w:val="21"/>
+          <w:szCs w:val="21"/>
+        </w:rPr>
+      </w:pPr>
+      <w:r>
+        <w:rPr>
+          <w:sz w:val="21"/>
+          <w:szCs w:val="21"/>
         </w:rPr>
         <w:t xml:space="preserve">[2] </w:t>
       </w:r>
-      <w:hyperlink r:id="rId13">
+      <w:hyperlink r:id="rId14">
         <w:r>
           <w:rPr>
             <w:rStyle w:val="Hyperlink"/>
-            <w:sz w:val="22"/>
-            <w:szCs w:val="22"/>
+            <w:sz w:val="21"/>
+            <w:szCs w:val="21"/>
           </w:rPr>
           <w:t>Classifying Action Items for Semantic Email</w:t>
         </w:r>
@@ -1189,23 +1464,23 @@
           <w:numId w:val="7"/>
         </w:numPr>
         <w:rPr>
-          <w:sz w:val="22"/>
-          <w:szCs w:val="22"/>
-        </w:rPr>
-      </w:pPr>
-      <w:r>
-        <w:rPr>
-          <w:sz w:val="22"/>
-          <w:szCs w:val="22"/>
+          <w:sz w:val="21"/>
+          <w:szCs w:val="21"/>
+        </w:rPr>
+      </w:pPr>
+      <w:r>
+        <w:rPr>
+          <w:sz w:val="21"/>
+          <w:szCs w:val="21"/>
         </w:rPr>
         <w:t xml:space="preserve">[3] </w:t>
       </w:r>
-      <w:hyperlink r:id="rId14">
+      <w:hyperlink r:id="rId15">
         <w:r>
           <w:rPr>
             <w:rStyle w:val="Hyperlink"/>
-            <w:sz w:val="22"/>
-            <w:szCs w:val="22"/>
+            <w:sz w:val="21"/>
+            <w:szCs w:val="21"/>
           </w:rPr>
           <w:t>Extracting Tasks from Emails: first challenges</w:t>
         </w:r>
@@ -1219,23 +1494,23 @@
           <w:numId w:val="7"/>
         </w:numPr>
         <w:rPr>
-          <w:sz w:val="22"/>
-          <w:szCs w:val="22"/>
-        </w:rPr>
-      </w:pPr>
-      <w:r>
-        <w:rPr>
-          <w:sz w:val="22"/>
-          <w:szCs w:val="22"/>
+          <w:sz w:val="21"/>
+          <w:szCs w:val="21"/>
+        </w:rPr>
+      </w:pPr>
+      <w:r>
+        <w:rPr>
+          <w:sz w:val="21"/>
+          <w:szCs w:val="21"/>
         </w:rPr>
         <w:t xml:space="preserve">[4] </w:t>
       </w:r>
-      <w:hyperlink r:id="rId15">
+      <w:hyperlink r:id="rId16">
         <w:r>
           <w:rPr>
             <w:rStyle w:val="Hyperlink"/>
-            <w:sz w:val="22"/>
-            <w:szCs w:val="22"/>
+            <w:sz w:val="21"/>
+            <w:szCs w:val="21"/>
           </w:rPr>
           <w:t>Context-Aware Intent Identification in Email Conversations</w:t>
         </w:r>
@@ -1249,23 +1524,23 @@
           <w:numId w:val="7"/>
         </w:numPr>
         <w:rPr>
-          <w:sz w:val="22"/>
-          <w:szCs w:val="22"/>
-        </w:rPr>
-      </w:pPr>
-      <w:r>
-        <w:rPr>
-          <w:sz w:val="22"/>
-          <w:szCs w:val="22"/>
+          <w:sz w:val="21"/>
+          <w:szCs w:val="21"/>
+        </w:rPr>
+      </w:pPr>
+      <w:r>
+        <w:rPr>
+          <w:sz w:val="21"/>
+          <w:szCs w:val="21"/>
         </w:rPr>
         <w:t xml:space="preserve">[5] </w:t>
       </w:r>
-      <w:hyperlink r:id="rId16">
+      <w:hyperlink r:id="rId17">
         <w:r>
           <w:rPr>
             <w:rStyle w:val="Hyperlink"/>
-            <w:sz w:val="22"/>
-            <w:szCs w:val="22"/>
+            <w:sz w:val="21"/>
+            <w:szCs w:val="21"/>
           </w:rPr>
           <w:t>Characterizing and Predicting Enterprise Email Reply Behavior</w:t>
         </w:r>
@@ -1276,79 +1551,105 @@
       <w:pPr>
         <w:pStyle w:val="Heading3"/>
         <w:rPr>
-          <w:sz w:val="24"/>
-          <w:szCs w:val="24"/>
-        </w:rPr>
-      </w:pPr>
-    </w:p>
-    <w:p>
-      <w:pPr>
-        <w:pStyle w:val="Heading3"/>
-        <w:rPr>
-          <w:sz w:val="24"/>
-          <w:szCs w:val="24"/>
-        </w:rPr>
-      </w:pPr>
-      <w:r>
-        <w:rPr>
-          <w:sz w:val="24"/>
-          <w:szCs w:val="24"/>
-        </w:rPr>
-        <w:t>Summarization of emails</w:t>
-      </w:r>
-      <w:bookmarkEnd w:id="14"/>
-    </w:p>
-    <w:p>
-      <w:pPr>
-        <w:pStyle w:val="Heading4"/>
-        <w:rPr>
           <w:sz w:val="22"/>
           <w:szCs w:val="22"/>
         </w:rPr>
       </w:pPr>
-      <w:bookmarkStart w:id="15" w:name="overview-3"/>
-      <w:r>
+    </w:p>
+    <w:p>
+      <w:pPr>
+        <w:pStyle w:val="Heading3"/>
         <w:rPr>
           <w:sz w:val="22"/>
           <w:szCs w:val="22"/>
         </w:rPr>
-        <w:t>Overview</w:t>
-      </w:r>
-      <w:bookmarkEnd w:id="15"/>
-    </w:p>
-    <w:p>
-      <w:pPr>
-        <w:pStyle w:val="FirstParagraph"/>
+      </w:pPr>
+      <w:r>
         <w:rPr>
           <w:sz w:val="22"/>
           <w:szCs w:val="22"/>
         </w:rPr>
-      </w:pPr>
+        <w:t xml:space="preserve">Summarization of </w:t>
+      </w:r>
       <w:r>
         <w:rPr>
           <w:sz w:val="22"/>
           <w:szCs w:val="22"/>
         </w:rPr>
-        <w:t>Another more general goal of text modelling. Unlikely to cause too much trouble. The problem at hand can be viewed as unstructured text once again, and hence is fitting for unsupervised learning. Will likely be phrase based, as opposed to word based for the categorization.</w:t>
-      </w:r>
-    </w:p>
-    <w:p>
-      <w:pPr>
-        <w:pStyle w:val="Heading4"/>
+        <w:t>E</w:t>
+      </w:r>
+      <w:r>
         <w:rPr>
           <w:sz w:val="22"/>
           <w:szCs w:val="22"/>
         </w:rPr>
-      </w:pPr>
-      <w:bookmarkStart w:id="16" w:name="references-4"/>
-      <w:r>
-        <w:rPr>
-          <w:sz w:val="22"/>
-          <w:szCs w:val="22"/>
+        <w:t>mails</w:t>
+      </w:r>
+      <w:bookmarkEnd w:id="14"/>
+    </w:p>
+    <w:p>
+      <w:pPr>
+        <w:pStyle w:val="FirstParagraph"/>
+        <w:rPr>
+          <w:sz w:val="21"/>
+          <w:szCs w:val="21"/>
+        </w:rPr>
+      </w:pPr>
+      <w:r>
+        <w:rPr>
+          <w:sz w:val="21"/>
+          <w:szCs w:val="21"/>
+        </w:rPr>
+        <w:t xml:space="preserve">Another more general goal of text modelling. Unlikely to cause too much trouble. </w:t>
+      </w:r>
+    </w:p>
+    <w:p>
+      <w:pPr>
+        <w:pStyle w:val="FirstParagraph"/>
+        <w:rPr>
+          <w:sz w:val="21"/>
+          <w:szCs w:val="21"/>
+        </w:rPr>
+      </w:pPr>
+      <w:r>
+        <w:rPr>
+          <w:sz w:val="21"/>
+          <w:szCs w:val="21"/>
+        </w:rPr>
+        <w:t xml:space="preserve">The problem at hand can be viewed as unstructured text once again, and hence is fitting for unsupervised learning. Will likely be phrase based, as opposed to word based for the </w:t>
+      </w:r>
+      <w:r>
+        <w:rPr>
+          <w:sz w:val="21"/>
+          <w:szCs w:val="21"/>
+        </w:rPr>
+        <w:t>clustering</w:t>
+      </w:r>
+      <w:r>
+        <w:rPr>
+          <w:sz w:val="21"/>
+          <w:szCs w:val="21"/>
+        </w:rPr>
+        <w:t>.</w:t>
+      </w:r>
+    </w:p>
+    <w:p>
+      <w:pPr>
+        <w:pStyle w:val="Heading4"/>
+        <w:rPr>
+          <w:sz w:val="21"/>
+          <w:szCs w:val="21"/>
+        </w:rPr>
+      </w:pPr>
+      <w:bookmarkStart w:id="15" w:name="references-4"/>
+      <w:r>
+        <w:rPr>
+          <w:sz w:val="21"/>
+          <w:szCs w:val="21"/>
         </w:rPr>
         <w:t>References</w:t>
       </w:r>
-      <w:bookmarkEnd w:id="16"/>
+      <w:bookmarkEnd w:id="15"/>
     </w:p>
     <w:p>
       <w:pPr>
@@ -1358,23 +1659,23 @@
           <w:numId w:val="8"/>
         </w:numPr>
         <w:rPr>
-          <w:sz w:val="22"/>
-          <w:szCs w:val="22"/>
-        </w:rPr>
-      </w:pPr>
-      <w:r>
-        <w:rPr>
-          <w:sz w:val="22"/>
-          <w:szCs w:val="22"/>
+          <w:sz w:val="21"/>
+          <w:szCs w:val="21"/>
+        </w:rPr>
+      </w:pPr>
+      <w:r>
+        <w:rPr>
+          <w:sz w:val="21"/>
+          <w:szCs w:val="21"/>
         </w:rPr>
         <w:t xml:space="preserve">[1] </w:t>
       </w:r>
-      <w:hyperlink r:id="rId17">
+      <w:hyperlink r:id="rId18">
         <w:r>
           <w:rPr>
             <w:rStyle w:val="Hyperlink"/>
-            <w:sz w:val="22"/>
-            <w:szCs w:val="22"/>
+            <w:sz w:val="21"/>
+            <w:szCs w:val="21"/>
           </w:rPr>
           <w:t>A Survey of Unstructured Text Summarization Techniques</w:t>
         </w:r>
@@ -1388,23 +1689,23 @@
           <w:numId w:val="8"/>
         </w:numPr>
         <w:rPr>
-          <w:sz w:val="22"/>
-          <w:szCs w:val="22"/>
-        </w:rPr>
-      </w:pPr>
-      <w:r>
-        <w:rPr>
-          <w:sz w:val="22"/>
-          <w:szCs w:val="22"/>
+          <w:sz w:val="21"/>
+          <w:szCs w:val="21"/>
+        </w:rPr>
+      </w:pPr>
+      <w:r>
+        <w:rPr>
+          <w:sz w:val="21"/>
+          <w:szCs w:val="21"/>
         </w:rPr>
         <w:t xml:space="preserve">[2] </w:t>
       </w:r>
-      <w:hyperlink r:id="rId18">
+      <w:hyperlink r:id="rId19">
         <w:r>
           <w:rPr>
             <w:rStyle w:val="Hyperlink"/>
-            <w:sz w:val="22"/>
-            <w:szCs w:val="22"/>
+            <w:sz w:val="21"/>
+            <w:szCs w:val="21"/>
           </w:rPr>
           <w:t>Email Summarization-Extracting Main Content from the Mail</w:t>
         </w:r>
@@ -1418,80 +1719,109 @@
           <w:numId w:val="8"/>
         </w:numPr>
         <w:rPr>
-          <w:sz w:val="22"/>
-          <w:szCs w:val="22"/>
-        </w:rPr>
-      </w:pPr>
-      <w:r>
-        <w:rPr>
-          <w:sz w:val="22"/>
-          <w:szCs w:val="22"/>
+          <w:sz w:val="21"/>
+          <w:szCs w:val="21"/>
+        </w:rPr>
+      </w:pPr>
+      <w:r>
+        <w:rPr>
+          <w:sz w:val="21"/>
+          <w:szCs w:val="21"/>
         </w:rPr>
         <w:t xml:space="preserve">[3] </w:t>
       </w:r>
-      <w:hyperlink r:id="rId19">
+      <w:hyperlink r:id="rId20">
         <w:r>
           <w:rPr>
             <w:rStyle w:val="Hyperlink"/>
-            <w:sz w:val="22"/>
-            <w:szCs w:val="22"/>
+            <w:sz w:val="21"/>
+            <w:szCs w:val="21"/>
           </w:rPr>
           <w:t>Text Summarization Techniques: A Brief Survey</w:t>
         </w:r>
       </w:hyperlink>
-      <w:bookmarkStart w:id="17" w:name="model-serving"/>
-    </w:p>
+      <w:bookmarkStart w:id="16" w:name="model-serving"/>
+    </w:p>
+    <w:p/>
     <w:p>
       <w:pPr>
         <w:pStyle w:val="Heading3"/>
         <w:rPr>
-          <w:sz w:val="24"/>
-          <w:szCs w:val="24"/>
-        </w:rPr>
-      </w:pPr>
-      <w:r>
-        <w:rPr>
-          <w:sz w:val="24"/>
-          <w:szCs w:val="24"/>
+          <w:sz w:val="22"/>
+          <w:szCs w:val="22"/>
+        </w:rPr>
+      </w:pPr>
+    </w:p>
+    <w:p>
+      <w:pPr>
+        <w:pStyle w:val="Heading3"/>
+        <w:rPr>
+          <w:sz w:val="22"/>
+          <w:szCs w:val="22"/>
+        </w:rPr>
+      </w:pPr>
+    </w:p>
+    <w:p>
+      <w:pPr>
+        <w:pStyle w:val="Heading3"/>
+        <w:rPr>
+          <w:sz w:val="22"/>
+          <w:szCs w:val="22"/>
+        </w:rPr>
+      </w:pPr>
+    </w:p>
+    <w:p/>
+    <w:p>
+      <w:pPr>
+        <w:pStyle w:val="Heading3"/>
+        <w:rPr>
+          <w:sz w:val="22"/>
+          <w:szCs w:val="22"/>
+        </w:rPr>
+      </w:pPr>
+      <w:r>
+        <w:rPr>
+          <w:sz w:val="22"/>
+          <w:szCs w:val="22"/>
         </w:rPr>
         <w:lastRenderedPageBreak/>
         <w:t>Model Serving</w:t>
       </w:r>
+      <w:bookmarkEnd w:id="16"/>
+    </w:p>
+    <w:p>
+      <w:pPr>
+        <w:pStyle w:val="FirstParagraph"/>
+        <w:rPr>
+          <w:sz w:val="21"/>
+          <w:szCs w:val="21"/>
+        </w:rPr>
+      </w:pPr>
+      <w:r>
+        <w:rPr>
+          <w:sz w:val="21"/>
+          <w:szCs w:val="21"/>
+        </w:rPr>
+        <w:t>TensorFlow has fairly extensive guides on serving their trained models. Ideally model will be served as an API (likely created using Python), and hosted as part of Kubernetes cluster. An alternative approach offered by TensorFlow is serving models through JavaScript, which may integrate well with the email client component.</w:t>
+      </w:r>
+    </w:p>
+    <w:p>
+      <w:pPr>
+        <w:pStyle w:val="Heading4"/>
+        <w:rPr>
+          <w:sz w:val="21"/>
+          <w:szCs w:val="21"/>
+        </w:rPr>
+      </w:pPr>
+      <w:bookmarkStart w:id="17" w:name="references-5"/>
+      <w:r>
+        <w:rPr>
+          <w:sz w:val="21"/>
+          <w:szCs w:val="21"/>
+        </w:rPr>
+        <w:t>References</w:t>
+      </w:r>
       <w:bookmarkEnd w:id="17"/>
-    </w:p>
-    <w:p>
-      <w:pPr>
-        <w:pStyle w:val="FirstParagraph"/>
-        <w:rPr>
-          <w:sz w:val="22"/>
-          <w:szCs w:val="22"/>
-        </w:rPr>
-      </w:pPr>
-      <w:r>
-        <w:rPr>
-          <w:sz w:val="22"/>
-          <w:szCs w:val="22"/>
-        </w:rPr>
-        <w:t>TensorFlow has fairly extensive guides on serving their trained models. Ideally model will be served as an API (likely created using Python), and hosted as part of Kubernetes cluster. An alternative approach offered by TensorFlow is serving models through JavaScript, which may integrate well with the email client component.</w:t>
-      </w:r>
-    </w:p>
-    <w:p>
-      <w:pPr>
-        <w:pStyle w:val="Heading4"/>
-        <w:rPr>
-          <w:sz w:val="22"/>
-          <w:szCs w:val="22"/>
-        </w:rPr>
-      </w:pPr>
-      <w:bookmarkStart w:id="18" w:name="references-5"/>
-      <w:r>
-        <w:rPr>
-          <w:sz w:val="22"/>
-          <w:szCs w:val="22"/>
-        </w:rPr>
-        <w:t>References</w:t>
-      </w:r>
-      <w:bookmarkEnd w:id="18"/>
     </w:p>
     <w:p>
       <w:pPr>
@@ -1501,23 +1831,23 @@
           <w:numId w:val="9"/>
         </w:numPr>
         <w:rPr>
-          <w:sz w:val="22"/>
-          <w:szCs w:val="22"/>
-        </w:rPr>
-      </w:pPr>
-      <w:r>
-        <w:rPr>
-          <w:sz w:val="22"/>
-          <w:szCs w:val="22"/>
+          <w:sz w:val="21"/>
+          <w:szCs w:val="21"/>
+        </w:rPr>
+      </w:pPr>
+      <w:r>
+        <w:rPr>
+          <w:sz w:val="21"/>
+          <w:szCs w:val="21"/>
         </w:rPr>
         <w:t xml:space="preserve">[1] </w:t>
       </w:r>
-      <w:hyperlink r:id="rId20">
+      <w:hyperlink r:id="rId21">
         <w:r>
           <w:rPr>
             <w:rStyle w:val="Hyperlink"/>
-            <w:sz w:val="22"/>
-            <w:szCs w:val="22"/>
+            <w:sz w:val="21"/>
+            <w:szCs w:val="21"/>
           </w:rPr>
           <w:t>Serving Models</w:t>
         </w:r>
@@ -1537,29 +1867,217 @@
       </w:pPr>
       <w:r>
         <w:rPr>
-          <w:sz w:val="22"/>
-          <w:szCs w:val="22"/>
+          <w:sz w:val="21"/>
+          <w:szCs w:val="21"/>
         </w:rPr>
         <w:t xml:space="preserve">[2] </w:t>
       </w:r>
-      <w:hyperlink r:id="rId21">
+      <w:hyperlink r:id="rId22">
         <w:r>
           <w:rPr>
             <w:rStyle w:val="Hyperlink"/>
-            <w:sz w:val="22"/>
-            <w:szCs w:val="22"/>
+            <w:sz w:val="21"/>
+            <w:szCs w:val="21"/>
           </w:rPr>
           <w:t>TensorFlow.js</w:t>
         </w:r>
       </w:hyperlink>
-    </w:p>
-    <w:p>
-      <w:pPr>
-        <w:pStyle w:val="Compact"/>
+      <w:bookmarkStart w:id="18" w:name="email-client"/>
+    </w:p>
+    <w:p>
+      <w:pPr>
+        <w:pStyle w:val="Heading3"/>
+        <w:rPr>
+          <w:sz w:val="22"/>
+          <w:szCs w:val="22"/>
+        </w:rPr>
+      </w:pPr>
+    </w:p>
+    <w:p>
+      <w:pPr>
+        <w:pStyle w:val="Heading3"/>
+        <w:rPr>
+          <w:sz w:val="22"/>
+          <w:szCs w:val="22"/>
+        </w:rPr>
+      </w:pPr>
+      <w:r>
+        <w:rPr>
+          <w:sz w:val="22"/>
+          <w:szCs w:val="22"/>
+        </w:rPr>
+        <w:t>Email Client</w:t>
+      </w:r>
+      <w:bookmarkEnd w:id="18"/>
+    </w:p>
+    <w:p>
+      <w:pPr>
+        <w:pStyle w:val="FirstParagraph"/>
+        <w:rPr>
+          <w:sz w:val="21"/>
+          <w:szCs w:val="21"/>
+        </w:rPr>
+      </w:pPr>
+      <w:r>
+        <w:rPr>
+          <w:sz w:val="21"/>
+          <w:szCs w:val="21"/>
+        </w:rPr>
+        <w:t>Creation of a progressive web app (PWA) / single page application (SPA) using React with TypeScript to view emails while displaying the capabilities of the above models and showcasing the change in workflow (hopefully more efficient).</w:t>
+      </w:r>
+    </w:p>
+    <w:p>
+      <w:pPr>
+        <w:pStyle w:val="BodyText"/>
+        <w:rPr>
+          <w:sz w:val="21"/>
+          <w:szCs w:val="21"/>
+        </w:rPr>
+      </w:pPr>
+      <w:r>
+        <w:rPr>
+          <w:sz w:val="21"/>
+          <w:szCs w:val="21"/>
+        </w:rPr>
+        <w:t xml:space="preserve">For example </w:t>
+      </w:r>
+    </w:p>
+    <w:p>
+      <w:pPr>
+        <w:pStyle w:val="BodyText"/>
         <w:numPr>
           <w:ilvl w:val="0"/>
-          <w:numId w:val="9"/>
+          <w:numId w:val="11"/>
         </w:numPr>
+        <w:rPr>
+          <w:sz w:val="21"/>
+          <w:szCs w:val="21"/>
+        </w:rPr>
+      </w:pPr>
+      <w:r>
+        <w:rPr>
+          <w:sz w:val="21"/>
+          <w:szCs w:val="21"/>
+        </w:rPr>
+        <w:t xml:space="preserve">Automatically creating folders per topic. </w:t>
+      </w:r>
+    </w:p>
+    <w:p>
+      <w:pPr>
+        <w:pStyle w:val="BodyText"/>
+        <w:numPr>
+          <w:ilvl w:val="0"/>
+          <w:numId w:val="11"/>
+        </w:numPr>
+        <w:rPr>
+          <w:sz w:val="21"/>
+          <w:szCs w:val="21"/>
+        </w:rPr>
+      </w:pPr>
+      <w:r>
+        <w:rPr>
+          <w:sz w:val="21"/>
+          <w:szCs w:val="21"/>
+        </w:rPr>
+        <w:t xml:space="preserve">Allow searching per discovered topic. </w:t>
+      </w:r>
+    </w:p>
+    <w:p>
+      <w:pPr>
+        <w:pStyle w:val="BodyText"/>
+        <w:numPr>
+          <w:ilvl w:val="0"/>
+          <w:numId w:val="11"/>
+        </w:numPr>
+        <w:rPr>
+          <w:sz w:val="21"/>
+          <w:szCs w:val="21"/>
+        </w:rPr>
+      </w:pPr>
+      <w:r>
+        <w:rPr>
+          <w:sz w:val="21"/>
+          <w:szCs w:val="21"/>
+        </w:rPr>
+        <w:t xml:space="preserve">Have flag for urgency - can view actionable mails only </w:t>
+      </w:r>
+    </w:p>
+    <w:p>
+      <w:pPr>
+        <w:pStyle w:val="BodyText"/>
+        <w:numPr>
+          <w:ilvl w:val="0"/>
+          <w:numId w:val="11"/>
+        </w:numPr>
+        <w:rPr>
+          <w:sz w:val="21"/>
+          <w:szCs w:val="21"/>
+        </w:rPr>
+      </w:pPr>
+      <w:r>
+        <w:rPr>
+          <w:sz w:val="21"/>
+          <w:szCs w:val="21"/>
+        </w:rPr>
+        <w:t>Instead of showing a truncated version of the email body, show the summarized version when showcasing all mails.</w:t>
+      </w:r>
+    </w:p>
+    <w:p>
+      <w:pPr>
+        <w:pStyle w:val="BodyText"/>
+        <w:rPr>
+          <w:sz w:val="21"/>
+          <w:szCs w:val="21"/>
+        </w:rPr>
+      </w:pPr>
+      <w:r>
+        <w:rPr>
+          <w:sz w:val="21"/>
+          <w:szCs w:val="21"/>
+        </w:rPr>
+        <w:t>Attempt to emulate</w:t>
+      </w:r>
+      <w:r>
+        <w:rPr>
+          <w:sz w:val="21"/>
+          <w:szCs w:val="21"/>
+        </w:rPr>
+        <w:t xml:space="preserve"> Outlook</w:t>
+      </w:r>
+      <w:r>
+        <w:rPr>
+          <w:sz w:val="21"/>
+          <w:szCs w:val="21"/>
+        </w:rPr>
+        <w:t xml:space="preserve"> viewing capabilities, but worth noting this will only be used to view mail, will not be a </w:t>
+      </w:r>
+      <w:r>
+        <w:rPr>
+          <w:sz w:val="21"/>
+          <w:szCs w:val="21"/>
+        </w:rPr>
+        <w:t>fully-fledged</w:t>
+      </w:r>
+      <w:r>
+        <w:rPr>
+          <w:sz w:val="21"/>
+          <w:szCs w:val="21"/>
+        </w:rPr>
+        <w:t xml:space="preserve"> email client.</w:t>
+      </w:r>
+    </w:p>
+    <w:p>
+      <w:pPr>
+        <w:rPr>
+          <w:sz w:val="21"/>
+          <w:szCs w:val="21"/>
+        </w:rPr>
+      </w:pPr>
+      <w:bookmarkStart w:id="19" w:name="deadlines"/>
+    </w:p>
+    <w:p>
+      <w:pPr>
+        <w:pStyle w:val="Heading3"/>
         <w:rPr>
           <w:sz w:val="22"/>
           <w:szCs w:val="22"/>
@@ -1570,269 +2088,9 @@
           <w:sz w:val="22"/>
           <w:szCs w:val="22"/>
         </w:rPr>
-        <w:t xml:space="preserve">[3] </w:t>
-      </w:r>
-      <w:hyperlink r:id="rId22">
-        <w:r>
-          <w:rPr>
-            <w:rStyle w:val="Hyperlink"/>
-            <w:sz w:val="22"/>
-            <w:szCs w:val="22"/>
-          </w:rPr>
-          <w:t>TensorFlow on Spark (Yahoo)</w:t>
-        </w:r>
-      </w:hyperlink>
-    </w:p>
-    <w:p>
-      <w:pPr>
-        <w:pStyle w:val="Compact"/>
-        <w:numPr>
-          <w:ilvl w:val="0"/>
-          <w:numId w:val="9"/>
-        </w:numPr>
-        <w:rPr>
-          <w:sz w:val="22"/>
-          <w:szCs w:val="22"/>
-        </w:rPr>
-      </w:pPr>
-      <w:r>
-        <w:rPr>
-          <w:sz w:val="22"/>
-          <w:szCs w:val="22"/>
-        </w:rPr>
-        <w:t xml:space="preserve">[3] </w:t>
-      </w:r>
-      <w:hyperlink r:id="rId23">
-        <w:r>
-          <w:rPr>
-            <w:rStyle w:val="Hyperlink"/>
-            <w:sz w:val="22"/>
-            <w:szCs w:val="22"/>
-          </w:rPr>
-          <w:t>Horovod (Baidu + Uber initiative)</w:t>
-        </w:r>
-      </w:hyperlink>
-    </w:p>
-    <w:p>
-      <w:pPr>
-        <w:pStyle w:val="Compact"/>
-        <w:numPr>
-          <w:ilvl w:val="0"/>
-          <w:numId w:val="9"/>
-        </w:numPr>
-        <w:rPr>
-          <w:sz w:val="22"/>
-          <w:szCs w:val="22"/>
-        </w:rPr>
-      </w:pPr>
-      <w:r>
-        <w:rPr>
-          <w:sz w:val="22"/>
-          <w:szCs w:val="22"/>
-        </w:rPr>
-        <w:t xml:space="preserve">[4] </w:t>
-      </w:r>
-      <w:hyperlink r:id="rId24">
-        <w:r>
-          <w:rPr>
-            <w:rStyle w:val="Hyperlink"/>
-            <w:sz w:val="22"/>
-            <w:szCs w:val="22"/>
-          </w:rPr>
-          <w:t>Petastorm</w:t>
-        </w:r>
-      </w:hyperlink>
-    </w:p>
-    <w:p>
-      <w:pPr>
-        <w:pStyle w:val="Compact"/>
-        <w:numPr>
-          <w:ilvl w:val="0"/>
-          <w:numId w:val="9"/>
-        </w:numPr>
-        <w:rPr>
-          <w:sz w:val="22"/>
-          <w:szCs w:val="22"/>
-        </w:rPr>
-      </w:pPr>
-      <w:r>
-        <w:rPr>
-          <w:sz w:val="22"/>
-          <w:szCs w:val="22"/>
-        </w:rPr>
-        <w:t xml:space="preserve">[5] </w:t>
-      </w:r>
-      <w:hyperlink r:id="rId25" w:anchor="multiworkermirroredstrategy">
-        <w:r>
-          <w:rPr>
-            <w:rStyle w:val="Hyperlink"/>
-            <w:sz w:val="22"/>
-            <w:szCs w:val="22"/>
-          </w:rPr>
-          <w:t>Multi Worker Mirrored Strategy (Experimental)</w:t>
-        </w:r>
-      </w:hyperlink>
-    </w:p>
-    <w:p>
-      <w:pPr>
-        <w:pStyle w:val="Compact"/>
-        <w:numPr>
-          <w:ilvl w:val="0"/>
-          <w:numId w:val="9"/>
-        </w:numPr>
-        <w:rPr>
-          <w:sz w:val="22"/>
-          <w:szCs w:val="22"/>
-        </w:rPr>
-      </w:pPr>
-      <w:r>
-        <w:rPr>
-          <w:sz w:val="22"/>
-          <w:szCs w:val="22"/>
-        </w:rPr>
-        <w:t xml:space="preserve">[6] </w:t>
-      </w:r>
-      <w:hyperlink r:id="rId26">
-        <w:r>
-          <w:rPr>
-            <w:rStyle w:val="Hyperlink"/>
-            <w:sz w:val="22"/>
-            <w:szCs w:val="22"/>
-          </w:rPr>
-          <w:t>Horovod vs CARS in 2018</w:t>
-        </w:r>
-      </w:hyperlink>
-    </w:p>
-    <w:p>
-      <w:pPr>
-        <w:pStyle w:val="Compact"/>
-        <w:numPr>
-          <w:ilvl w:val="0"/>
-          <w:numId w:val="9"/>
-        </w:numPr>
-        <w:rPr>
-          <w:sz w:val="22"/>
-          <w:szCs w:val="22"/>
-        </w:rPr>
-      </w:pPr>
-      <w:r>
-        <w:rPr>
-          <w:sz w:val="22"/>
-          <w:szCs w:val="22"/>
-        </w:rPr>
-        <w:t xml:space="preserve">[7] </w:t>
-      </w:r>
-      <w:hyperlink r:id="rId27">
-        <w:r>
-          <w:rPr>
-            <w:rStyle w:val="Hyperlink"/>
-            <w:sz w:val="22"/>
-            <w:szCs w:val="22"/>
-          </w:rPr>
-          <w:t>Deep learning with Horovod and Spark using GPUs and Docker containers</w:t>
-        </w:r>
-      </w:hyperlink>
-    </w:p>
-    <w:p>
-      <w:pPr>
-        <w:pStyle w:val="Heading3"/>
-        <w:rPr>
-          <w:sz w:val="24"/>
-          <w:szCs w:val="24"/>
-        </w:rPr>
-      </w:pPr>
-      <w:bookmarkStart w:id="19" w:name="email-client"/>
-      <w:r>
-        <w:rPr>
-          <w:sz w:val="24"/>
-          <w:szCs w:val="24"/>
-        </w:rPr>
-        <w:t xml:space="preserve">Email </w:t>
-      </w:r>
-      <w:bookmarkStart w:id="20" w:name="_GoBack"/>
-      <w:bookmarkEnd w:id="20"/>
-      <w:r>
-        <w:rPr>
-          <w:sz w:val="24"/>
-          <w:szCs w:val="24"/>
-        </w:rPr>
-        <w:t>Client</w:t>
+        <w:t>Deadlines</w:t>
       </w:r>
       <w:bookmarkEnd w:id="19"/>
-    </w:p>
-    <w:p>
-      <w:pPr>
-        <w:pStyle w:val="FirstParagraph"/>
-        <w:rPr>
-          <w:sz w:val="22"/>
-          <w:szCs w:val="22"/>
-        </w:rPr>
-      </w:pPr>
-      <w:r>
-        <w:rPr>
-          <w:sz w:val="22"/>
-          <w:szCs w:val="22"/>
-        </w:rPr>
-        <w:t>Creation of a progressive web app (PWA) / single page application (SPA) using React with TypeScript to view emails while displaying the capabilities of the above models and showcasing the change in workflow (hopefully more efficient).</w:t>
-      </w:r>
-    </w:p>
-    <w:p>
-      <w:pPr>
-        <w:pStyle w:val="BodyText"/>
-        <w:rPr>
-          <w:sz w:val="22"/>
-          <w:szCs w:val="22"/>
-        </w:rPr>
-      </w:pPr>
-      <w:r>
-        <w:rPr>
-          <w:sz w:val="22"/>
-          <w:szCs w:val="22"/>
-        </w:rPr>
-        <w:t>For example * Automatically creating folders per topic. * Allow searching per discovered topic. * Have flag for urgency - can view actionable mails only * Instead of showing a truncated version of the email body, show the summarized version when showcasing all mails.</w:t>
-      </w:r>
-    </w:p>
-    <w:p>
-      <w:pPr>
-        <w:pStyle w:val="BodyText"/>
-        <w:rPr>
-          <w:sz w:val="22"/>
-          <w:szCs w:val="22"/>
-        </w:rPr>
-      </w:pPr>
-      <w:r>
-        <w:rPr>
-          <w:sz w:val="22"/>
-          <w:szCs w:val="22"/>
-        </w:rPr>
-        <w:t>Attempt to emulate GMail viewing capabilities, but worth noting this will only be used to view mail, will not be a fully fledged email client.</w:t>
-      </w:r>
-    </w:p>
-    <w:p>
-      <w:pPr>
-        <w:rPr>
-          <w:sz w:val="22"/>
-          <w:szCs w:val="22"/>
-        </w:rPr>
-      </w:pPr>
-      <w:bookmarkStart w:id="21" w:name="deadlines"/>
-    </w:p>
-    <w:p>
-      <w:pPr>
-        <w:pStyle w:val="Heading3"/>
-        <w:rPr>
-          <w:sz w:val="24"/>
-          <w:szCs w:val="24"/>
-        </w:rPr>
-      </w:pPr>
-      <w:r>
-        <w:rPr>
-          <w:sz w:val="24"/>
-          <w:szCs w:val="24"/>
-        </w:rPr>
-        <w:t>Deadlines</w:t>
-      </w:r>
-      <w:bookmarkEnd w:id="21"/>
     </w:p>
     <w:tbl>
       <w:tblPr>
@@ -1841,10 +2099,10 @@
         <w:tblLook w:val="07E0" w:firstRow="1" w:lastRow="1" w:firstColumn="1" w:lastColumn="1" w:noHBand="1" w:noVBand="1"/>
       </w:tblPr>
       <w:tblGrid>
-        <w:gridCol w:w="1163"/>
-        <w:gridCol w:w="1430"/>
-        <w:gridCol w:w="1163"/>
-        <w:gridCol w:w="5820"/>
+        <w:gridCol w:w="1082"/>
+        <w:gridCol w:w="1542"/>
+        <w:gridCol w:w="979"/>
+        <w:gridCol w:w="5973"/>
       </w:tblGrid>
       <w:tr>
         <w:tc>
@@ -1859,14 +2117,14 @@
             <w:pPr>
               <w:pStyle w:val="Compact"/>
               <w:rPr>
-                <w:sz w:val="22"/>
-                <w:szCs w:val="22"/>
+                <w:sz w:val="21"/>
+                <w:szCs w:val="21"/>
               </w:rPr>
             </w:pPr>
             <w:r>
               <w:rPr>
-                <w:sz w:val="22"/>
-                <w:szCs w:val="22"/>
+                <w:sz w:val="21"/>
+                <w:szCs w:val="21"/>
               </w:rPr>
               <w:t>Start</w:t>
             </w:r>
@@ -1884,14 +2142,14 @@
             <w:pPr>
               <w:pStyle w:val="Compact"/>
               <w:rPr>
-                <w:sz w:val="22"/>
-                <w:szCs w:val="22"/>
+                <w:sz w:val="21"/>
+                <w:szCs w:val="21"/>
               </w:rPr>
             </w:pPr>
             <w:r>
               <w:rPr>
-                <w:sz w:val="22"/>
-                <w:szCs w:val="22"/>
+                <w:sz w:val="21"/>
+                <w:szCs w:val="21"/>
               </w:rPr>
               <w:t>Length</w:t>
             </w:r>
@@ -1909,14 +2167,14 @@
             <w:pPr>
               <w:pStyle w:val="Compact"/>
               <w:rPr>
-                <w:sz w:val="22"/>
-                <w:szCs w:val="22"/>
+                <w:sz w:val="21"/>
+                <w:szCs w:val="21"/>
               </w:rPr>
             </w:pPr>
             <w:r>
               <w:rPr>
-                <w:sz w:val="22"/>
-                <w:szCs w:val="22"/>
+                <w:sz w:val="21"/>
+                <w:szCs w:val="21"/>
               </w:rPr>
               <w:t>Finish</w:t>
             </w:r>
@@ -1934,14 +2192,14 @@
             <w:pPr>
               <w:pStyle w:val="Compact"/>
               <w:rPr>
-                <w:sz w:val="22"/>
-                <w:szCs w:val="22"/>
+                <w:sz w:val="21"/>
+                <w:szCs w:val="21"/>
               </w:rPr>
             </w:pPr>
             <w:r>
               <w:rPr>
-                <w:sz w:val="22"/>
-                <w:szCs w:val="22"/>
+                <w:sz w:val="21"/>
+                <w:szCs w:val="21"/>
               </w:rPr>
               <w:t>Goal</w:t>
             </w:r>
@@ -1957,14 +2215,14 @@
             <w:pPr>
               <w:pStyle w:val="Compact"/>
               <w:rPr>
-                <w:sz w:val="22"/>
-                <w:szCs w:val="22"/>
+                <w:sz w:val="21"/>
+                <w:szCs w:val="21"/>
               </w:rPr>
             </w:pPr>
             <w:r>
               <w:rPr>
-                <w:sz w:val="22"/>
-                <w:szCs w:val="22"/>
+                <w:sz w:val="21"/>
+                <w:szCs w:val="21"/>
               </w:rPr>
               <w:t>11/10/19</w:t>
             </w:r>
@@ -1978,14 +2236,14 @@
             <w:pPr>
               <w:pStyle w:val="Compact"/>
               <w:rPr>
-                <w:sz w:val="22"/>
-                <w:szCs w:val="22"/>
+                <w:sz w:val="21"/>
+                <w:szCs w:val="21"/>
               </w:rPr>
             </w:pPr>
             <w:r>
               <w:rPr>
-                <w:sz w:val="22"/>
-                <w:szCs w:val="22"/>
+                <w:sz w:val="21"/>
+                <w:szCs w:val="21"/>
               </w:rPr>
               <w:t>1 Week(s)</w:t>
             </w:r>
@@ -1999,14 +2257,14 @@
             <w:pPr>
               <w:pStyle w:val="Compact"/>
               <w:rPr>
-                <w:sz w:val="22"/>
-                <w:szCs w:val="22"/>
+                <w:sz w:val="21"/>
+                <w:szCs w:val="21"/>
               </w:rPr>
             </w:pPr>
             <w:r>
               <w:rPr>
-                <w:sz w:val="22"/>
-                <w:szCs w:val="22"/>
+                <w:sz w:val="21"/>
+                <w:szCs w:val="21"/>
               </w:rPr>
               <w:t>25/10/19</w:t>
             </w:r>
@@ -2020,14 +2278,14 @@
             <w:pPr>
               <w:pStyle w:val="Compact"/>
               <w:rPr>
-                <w:sz w:val="22"/>
-                <w:szCs w:val="22"/>
+                <w:sz w:val="21"/>
+                <w:szCs w:val="21"/>
               </w:rPr>
             </w:pPr>
             <w:r>
               <w:rPr>
-                <w:sz w:val="22"/>
-                <w:szCs w:val="22"/>
+                <w:sz w:val="21"/>
+                <w:szCs w:val="21"/>
               </w:rPr>
               <w:t>De-identification tool complete</w:t>
             </w:r>
@@ -2043,14 +2301,14 @@
             <w:pPr>
               <w:pStyle w:val="Compact"/>
               <w:rPr>
-                <w:sz w:val="22"/>
-                <w:szCs w:val="22"/>
+                <w:sz w:val="21"/>
+                <w:szCs w:val="21"/>
               </w:rPr>
             </w:pPr>
             <w:r>
               <w:rPr>
-                <w:sz w:val="22"/>
-                <w:szCs w:val="22"/>
+                <w:sz w:val="21"/>
+                <w:szCs w:val="21"/>
               </w:rPr>
               <w:t>25/10/19</w:t>
             </w:r>
@@ -2064,14 +2322,14 @@
             <w:pPr>
               <w:pStyle w:val="Compact"/>
               <w:rPr>
-                <w:sz w:val="22"/>
-                <w:szCs w:val="22"/>
+                <w:sz w:val="21"/>
+                <w:szCs w:val="21"/>
               </w:rPr>
             </w:pPr>
             <w:r>
               <w:rPr>
-                <w:sz w:val="22"/>
-                <w:szCs w:val="22"/>
+                <w:sz w:val="21"/>
+                <w:szCs w:val="21"/>
               </w:rPr>
               <w:t>2 Week(s)</w:t>
             </w:r>
@@ -2085,14 +2343,14 @@
             <w:pPr>
               <w:pStyle w:val="Compact"/>
               <w:rPr>
-                <w:sz w:val="22"/>
-                <w:szCs w:val="22"/>
+                <w:sz w:val="21"/>
+                <w:szCs w:val="21"/>
               </w:rPr>
             </w:pPr>
             <w:r>
               <w:rPr>
-                <w:sz w:val="22"/>
-                <w:szCs w:val="22"/>
+                <w:sz w:val="21"/>
+                <w:szCs w:val="21"/>
               </w:rPr>
               <w:t>08/11/19</w:t>
             </w:r>
@@ -2106,14 +2364,14 @@
             <w:pPr>
               <w:pStyle w:val="Compact"/>
               <w:rPr>
-                <w:sz w:val="22"/>
-                <w:szCs w:val="22"/>
+                <w:sz w:val="21"/>
+                <w:szCs w:val="21"/>
               </w:rPr>
             </w:pPr>
             <w:r>
               <w:rPr>
-                <w:sz w:val="22"/>
-                <w:szCs w:val="22"/>
+                <w:sz w:val="21"/>
+                <w:szCs w:val="21"/>
               </w:rPr>
               <w:t>Classification task working locally</w:t>
             </w:r>
@@ -2129,14 +2387,14 @@
             <w:pPr>
               <w:pStyle w:val="Compact"/>
               <w:rPr>
-                <w:sz w:val="22"/>
-                <w:szCs w:val="22"/>
+                <w:sz w:val="21"/>
+                <w:szCs w:val="21"/>
               </w:rPr>
             </w:pPr>
             <w:r>
               <w:rPr>
-                <w:sz w:val="22"/>
-                <w:szCs w:val="22"/>
+                <w:sz w:val="21"/>
+                <w:szCs w:val="21"/>
               </w:rPr>
               <w:t>08/11/19</w:t>
             </w:r>
@@ -2150,14 +2408,14 @@
             <w:pPr>
               <w:pStyle w:val="Compact"/>
               <w:rPr>
-                <w:sz w:val="22"/>
-                <w:szCs w:val="22"/>
+                <w:sz w:val="21"/>
+                <w:szCs w:val="21"/>
               </w:rPr>
             </w:pPr>
             <w:r>
               <w:rPr>
-                <w:sz w:val="22"/>
-                <w:szCs w:val="22"/>
+                <w:sz w:val="21"/>
+                <w:szCs w:val="21"/>
               </w:rPr>
               <w:t>1 Week(s)</w:t>
             </w:r>
@@ -2171,14 +2429,14 @@
             <w:pPr>
               <w:pStyle w:val="Compact"/>
               <w:rPr>
-                <w:sz w:val="22"/>
-                <w:szCs w:val="22"/>
+                <w:sz w:val="21"/>
+                <w:szCs w:val="21"/>
               </w:rPr>
             </w:pPr>
             <w:r>
               <w:rPr>
-                <w:sz w:val="22"/>
-                <w:szCs w:val="22"/>
+                <w:sz w:val="21"/>
+                <w:szCs w:val="21"/>
               </w:rPr>
               <w:t>15/11/19</w:t>
             </w:r>
@@ -2192,14 +2450,14 @@
             <w:pPr>
               <w:pStyle w:val="Compact"/>
               <w:rPr>
-                <w:sz w:val="22"/>
-                <w:szCs w:val="22"/>
+                <w:sz w:val="21"/>
+                <w:szCs w:val="21"/>
               </w:rPr>
             </w:pPr>
             <w:r>
               <w:rPr>
-                <w:sz w:val="22"/>
-                <w:szCs w:val="22"/>
+                <w:sz w:val="21"/>
+                <w:szCs w:val="21"/>
               </w:rPr>
               <w:t>Creation of packages for deployment</w:t>
             </w:r>
@@ -2215,14 +2473,14 @@
             <w:pPr>
               <w:pStyle w:val="Compact"/>
               <w:rPr>
-                <w:sz w:val="22"/>
-                <w:szCs w:val="22"/>
+                <w:sz w:val="21"/>
+                <w:szCs w:val="21"/>
               </w:rPr>
             </w:pPr>
             <w:r>
               <w:rPr>
-                <w:sz w:val="22"/>
-                <w:szCs w:val="22"/>
+                <w:sz w:val="21"/>
+                <w:szCs w:val="21"/>
               </w:rPr>
               <w:t>15/11/19</w:t>
             </w:r>
@@ -2236,14 +2494,14 @@
             <w:pPr>
               <w:pStyle w:val="Compact"/>
               <w:rPr>
-                <w:sz w:val="22"/>
-                <w:szCs w:val="22"/>
+                <w:sz w:val="21"/>
+                <w:szCs w:val="21"/>
               </w:rPr>
             </w:pPr>
             <w:r>
               <w:rPr>
-                <w:sz w:val="22"/>
-                <w:szCs w:val="22"/>
+                <w:sz w:val="21"/>
+                <w:szCs w:val="21"/>
               </w:rPr>
               <w:t>2 Week(s)</w:t>
             </w:r>
@@ -2257,14 +2515,14 @@
             <w:pPr>
               <w:pStyle w:val="Compact"/>
               <w:rPr>
-                <w:sz w:val="22"/>
-                <w:szCs w:val="22"/>
+                <w:sz w:val="21"/>
+                <w:szCs w:val="21"/>
               </w:rPr>
             </w:pPr>
             <w:r>
               <w:rPr>
-                <w:sz w:val="22"/>
-                <w:szCs w:val="22"/>
+                <w:sz w:val="21"/>
+                <w:szCs w:val="21"/>
               </w:rPr>
               <w:t>29/11/19</w:t>
             </w:r>
@@ -2278,14 +2536,14 @@
             <w:pPr>
               <w:pStyle w:val="Compact"/>
               <w:rPr>
-                <w:sz w:val="22"/>
-                <w:szCs w:val="22"/>
+                <w:sz w:val="21"/>
+                <w:szCs w:val="21"/>
               </w:rPr>
             </w:pPr>
             <w:r>
               <w:rPr>
-                <w:sz w:val="22"/>
-                <w:szCs w:val="22"/>
+                <w:sz w:val="21"/>
+                <w:szCs w:val="21"/>
               </w:rPr>
               <w:t>Scripts for automated creation of cluster</w:t>
             </w:r>
@@ -2301,14 +2559,14 @@
             <w:pPr>
               <w:pStyle w:val="Compact"/>
               <w:rPr>
-                <w:sz w:val="22"/>
-                <w:szCs w:val="22"/>
+                <w:sz w:val="21"/>
+                <w:szCs w:val="21"/>
               </w:rPr>
             </w:pPr>
             <w:r>
               <w:rPr>
-                <w:sz w:val="22"/>
-                <w:szCs w:val="22"/>
+                <w:sz w:val="21"/>
+                <w:szCs w:val="21"/>
               </w:rPr>
               <w:t>29/11/19</w:t>
             </w:r>
@@ -2322,14 +2580,14 @@
             <w:pPr>
               <w:pStyle w:val="Compact"/>
               <w:rPr>
-                <w:sz w:val="22"/>
-                <w:szCs w:val="22"/>
+                <w:sz w:val="21"/>
+                <w:szCs w:val="21"/>
               </w:rPr>
             </w:pPr>
             <w:r>
               <w:rPr>
-                <w:sz w:val="22"/>
-                <w:szCs w:val="22"/>
+                <w:sz w:val="21"/>
+                <w:szCs w:val="21"/>
               </w:rPr>
               <w:t>1 Week(s)</w:t>
             </w:r>
@@ -2343,14 +2601,14 @@
             <w:pPr>
               <w:pStyle w:val="Compact"/>
               <w:rPr>
-                <w:sz w:val="22"/>
-                <w:szCs w:val="22"/>
+                <w:sz w:val="21"/>
+                <w:szCs w:val="21"/>
               </w:rPr>
             </w:pPr>
             <w:r>
               <w:rPr>
-                <w:sz w:val="22"/>
-                <w:szCs w:val="22"/>
+                <w:sz w:val="21"/>
+                <w:szCs w:val="21"/>
               </w:rPr>
               <w:t>06/11/19</w:t>
             </w:r>
@@ -2364,14 +2622,14 @@
             <w:pPr>
               <w:pStyle w:val="Compact"/>
               <w:rPr>
-                <w:sz w:val="22"/>
-                <w:szCs w:val="22"/>
+                <w:sz w:val="21"/>
+                <w:szCs w:val="21"/>
               </w:rPr>
             </w:pPr>
             <w:r>
               <w:rPr>
-                <w:sz w:val="22"/>
-                <w:szCs w:val="22"/>
+                <w:sz w:val="21"/>
+                <w:szCs w:val="21"/>
               </w:rPr>
               <w:t>Manual working classification in a multi-node Spark cluster</w:t>
             </w:r>
@@ -2387,14 +2645,14 @@
             <w:pPr>
               <w:pStyle w:val="Compact"/>
               <w:rPr>
-                <w:sz w:val="22"/>
-                <w:szCs w:val="22"/>
+                <w:sz w:val="21"/>
+                <w:szCs w:val="21"/>
               </w:rPr>
             </w:pPr>
             <w:r>
               <w:rPr>
-                <w:sz w:val="22"/>
-                <w:szCs w:val="22"/>
+                <w:sz w:val="21"/>
+                <w:szCs w:val="21"/>
               </w:rPr>
               <w:t>06/11/19</w:t>
             </w:r>
@@ -2408,14 +2666,14 @@
             <w:pPr>
               <w:pStyle w:val="Compact"/>
               <w:rPr>
-                <w:sz w:val="22"/>
-                <w:szCs w:val="22"/>
+                <w:sz w:val="21"/>
+                <w:szCs w:val="21"/>
               </w:rPr>
             </w:pPr>
             <w:r>
               <w:rPr>
-                <w:sz w:val="22"/>
-                <w:szCs w:val="22"/>
+                <w:sz w:val="21"/>
+                <w:szCs w:val="21"/>
               </w:rPr>
               <w:t>1 Week(s)</w:t>
             </w:r>
@@ -2429,14 +2687,14 @@
             <w:pPr>
               <w:pStyle w:val="Compact"/>
               <w:rPr>
-                <w:sz w:val="22"/>
-                <w:szCs w:val="22"/>
+                <w:sz w:val="21"/>
+                <w:szCs w:val="21"/>
               </w:rPr>
             </w:pPr>
             <w:r>
               <w:rPr>
-                <w:sz w:val="22"/>
-                <w:szCs w:val="22"/>
+                <w:sz w:val="21"/>
+                <w:szCs w:val="21"/>
               </w:rPr>
               <w:t>13/12/19</w:t>
             </w:r>
@@ -2450,14 +2708,14 @@
             <w:pPr>
               <w:pStyle w:val="Compact"/>
               <w:rPr>
-                <w:sz w:val="22"/>
-                <w:szCs w:val="22"/>
+                <w:sz w:val="21"/>
+                <w:szCs w:val="21"/>
               </w:rPr>
             </w:pPr>
             <w:r>
               <w:rPr>
-                <w:sz w:val="22"/>
-                <w:szCs w:val="22"/>
+                <w:sz w:val="21"/>
+                <w:szCs w:val="21"/>
               </w:rPr>
               <w:t>Completion of interim report</w:t>
             </w:r>
@@ -2473,14 +2731,14 @@
             <w:pPr>
               <w:pStyle w:val="Compact"/>
               <w:rPr>
-                <w:sz w:val="22"/>
-                <w:szCs w:val="22"/>
+                <w:sz w:val="21"/>
+                <w:szCs w:val="21"/>
               </w:rPr>
             </w:pPr>
             <w:r>
               <w:rPr>
-                <w:sz w:val="22"/>
-                <w:szCs w:val="22"/>
+                <w:sz w:val="21"/>
+                <w:szCs w:val="21"/>
               </w:rPr>
               <w:t>13/12/19</w:t>
             </w:r>
@@ -2494,14 +2752,14 @@
             <w:pPr>
               <w:pStyle w:val="Compact"/>
               <w:rPr>
-                <w:sz w:val="22"/>
-                <w:szCs w:val="22"/>
+                <w:sz w:val="21"/>
+                <w:szCs w:val="21"/>
               </w:rPr>
             </w:pPr>
             <w:r>
               <w:rPr>
-                <w:sz w:val="22"/>
-                <w:szCs w:val="22"/>
+                <w:sz w:val="21"/>
+                <w:szCs w:val="21"/>
               </w:rPr>
               <w:t>2 Week(s)</w:t>
             </w:r>
@@ -2515,14 +2773,14 @@
             <w:pPr>
               <w:pStyle w:val="Compact"/>
               <w:rPr>
-                <w:sz w:val="22"/>
-                <w:szCs w:val="22"/>
+                <w:sz w:val="21"/>
+                <w:szCs w:val="21"/>
               </w:rPr>
             </w:pPr>
             <w:r>
               <w:rPr>
-                <w:sz w:val="22"/>
-                <w:szCs w:val="22"/>
+                <w:sz w:val="21"/>
+                <w:szCs w:val="21"/>
               </w:rPr>
               <w:t>27/12/19</w:t>
             </w:r>
@@ -2536,14 +2794,14 @@
             <w:pPr>
               <w:pStyle w:val="Compact"/>
               <w:rPr>
-                <w:sz w:val="22"/>
-                <w:szCs w:val="22"/>
+                <w:sz w:val="21"/>
+                <w:szCs w:val="21"/>
               </w:rPr>
             </w:pPr>
             <w:r>
               <w:rPr>
-                <w:sz w:val="22"/>
-                <w:szCs w:val="22"/>
+                <w:sz w:val="21"/>
+                <w:szCs w:val="21"/>
               </w:rPr>
               <w:t>Automated job execution using Airflow</w:t>
             </w:r>
@@ -2559,14 +2817,14 @@
             <w:pPr>
               <w:pStyle w:val="Compact"/>
               <w:rPr>
-                <w:sz w:val="22"/>
-                <w:szCs w:val="22"/>
+                <w:sz w:val="21"/>
+                <w:szCs w:val="21"/>
               </w:rPr>
             </w:pPr>
             <w:r>
               <w:rPr>
-                <w:sz w:val="22"/>
-                <w:szCs w:val="22"/>
+                <w:sz w:val="21"/>
+                <w:szCs w:val="21"/>
               </w:rPr>
               <w:t>27/12/19</w:t>
             </w:r>
@@ -2580,14 +2838,14 @@
             <w:pPr>
               <w:pStyle w:val="Compact"/>
               <w:rPr>
-                <w:sz w:val="22"/>
-                <w:szCs w:val="22"/>
+                <w:sz w:val="21"/>
+                <w:szCs w:val="21"/>
               </w:rPr>
             </w:pPr>
             <w:r>
               <w:rPr>
-                <w:sz w:val="22"/>
-                <w:szCs w:val="22"/>
+                <w:sz w:val="21"/>
+                <w:szCs w:val="21"/>
               </w:rPr>
               <w:t>2 Week(s)</w:t>
             </w:r>
@@ -2601,14 +2859,14 @@
             <w:pPr>
               <w:pStyle w:val="Compact"/>
               <w:rPr>
-                <w:sz w:val="22"/>
-                <w:szCs w:val="22"/>
+                <w:sz w:val="21"/>
+                <w:szCs w:val="21"/>
               </w:rPr>
             </w:pPr>
             <w:r>
               <w:rPr>
-                <w:sz w:val="22"/>
-                <w:szCs w:val="22"/>
+                <w:sz w:val="21"/>
+                <w:szCs w:val="21"/>
               </w:rPr>
               <w:t>10/01/20</w:t>
             </w:r>
@@ -2622,14 +2880,14 @@
             <w:pPr>
               <w:pStyle w:val="Compact"/>
               <w:rPr>
-                <w:sz w:val="22"/>
-                <w:szCs w:val="22"/>
+                <w:sz w:val="21"/>
+                <w:szCs w:val="21"/>
               </w:rPr>
             </w:pPr>
             <w:r>
               <w:rPr>
-                <w:sz w:val="22"/>
-                <w:szCs w:val="22"/>
+                <w:sz w:val="21"/>
+                <w:szCs w:val="21"/>
               </w:rPr>
               <w:t>Summarization task complete</w:t>
             </w:r>
@@ -2645,14 +2903,14 @@
             <w:pPr>
               <w:pStyle w:val="Compact"/>
               <w:rPr>
-                <w:sz w:val="22"/>
-                <w:szCs w:val="22"/>
+                <w:sz w:val="21"/>
+                <w:szCs w:val="21"/>
               </w:rPr>
             </w:pPr>
             <w:r>
               <w:rPr>
-                <w:sz w:val="22"/>
-                <w:szCs w:val="22"/>
+                <w:sz w:val="21"/>
+                <w:szCs w:val="21"/>
               </w:rPr>
               <w:t>10/01/20</w:t>
             </w:r>
@@ -2666,14 +2924,14 @@
             <w:pPr>
               <w:pStyle w:val="Compact"/>
               <w:rPr>
-                <w:sz w:val="22"/>
-                <w:szCs w:val="22"/>
+                <w:sz w:val="21"/>
+                <w:szCs w:val="21"/>
               </w:rPr>
             </w:pPr>
             <w:r>
               <w:rPr>
-                <w:sz w:val="22"/>
-                <w:szCs w:val="22"/>
+                <w:sz w:val="21"/>
+                <w:szCs w:val="21"/>
               </w:rPr>
               <w:t>3 Week(s)</w:t>
             </w:r>
@@ -2687,14 +2945,14 @@
             <w:pPr>
               <w:pStyle w:val="Compact"/>
               <w:rPr>
-                <w:sz w:val="22"/>
-                <w:szCs w:val="22"/>
+                <w:sz w:val="21"/>
+                <w:szCs w:val="21"/>
               </w:rPr>
             </w:pPr>
             <w:r>
               <w:rPr>
-                <w:sz w:val="22"/>
-                <w:szCs w:val="22"/>
+                <w:sz w:val="21"/>
+                <w:szCs w:val="21"/>
               </w:rPr>
               <w:t>31/01/20</w:t>
             </w:r>
@@ -2708,14 +2966,14 @@
             <w:pPr>
               <w:pStyle w:val="Compact"/>
               <w:rPr>
-                <w:sz w:val="22"/>
-                <w:szCs w:val="22"/>
+                <w:sz w:val="21"/>
+                <w:szCs w:val="21"/>
               </w:rPr>
             </w:pPr>
             <w:r>
               <w:rPr>
-                <w:sz w:val="22"/>
-                <w:szCs w:val="22"/>
+                <w:sz w:val="21"/>
+                <w:szCs w:val="21"/>
               </w:rPr>
               <w:t>Actionable task complete</w:t>
             </w:r>
@@ -2731,14 +2989,14 @@
             <w:pPr>
               <w:pStyle w:val="Compact"/>
               <w:rPr>
-                <w:sz w:val="22"/>
-                <w:szCs w:val="22"/>
+                <w:sz w:val="21"/>
+                <w:szCs w:val="21"/>
               </w:rPr>
             </w:pPr>
             <w:r>
               <w:rPr>
-                <w:sz w:val="22"/>
-                <w:szCs w:val="22"/>
+                <w:sz w:val="21"/>
+                <w:szCs w:val="21"/>
               </w:rPr>
               <w:t>31/01/20</w:t>
             </w:r>
@@ -2752,14 +3010,14 @@
             <w:pPr>
               <w:pStyle w:val="Compact"/>
               <w:rPr>
-                <w:sz w:val="22"/>
-                <w:szCs w:val="22"/>
+                <w:sz w:val="21"/>
+                <w:szCs w:val="21"/>
               </w:rPr>
             </w:pPr>
             <w:r>
               <w:rPr>
-                <w:sz w:val="22"/>
-                <w:szCs w:val="22"/>
+                <w:sz w:val="21"/>
+                <w:szCs w:val="21"/>
               </w:rPr>
               <w:t>2 Week(s)</w:t>
             </w:r>
@@ -2773,14 +3031,14 @@
             <w:pPr>
               <w:pStyle w:val="Compact"/>
               <w:rPr>
-                <w:sz w:val="22"/>
-                <w:szCs w:val="22"/>
+                <w:sz w:val="21"/>
+                <w:szCs w:val="21"/>
               </w:rPr>
             </w:pPr>
             <w:r>
               <w:rPr>
-                <w:sz w:val="22"/>
-                <w:szCs w:val="22"/>
+                <w:sz w:val="21"/>
+                <w:szCs w:val="21"/>
               </w:rPr>
               <w:t>13/02/20</w:t>
             </w:r>
@@ -2794,14 +3052,14 @@
             <w:pPr>
               <w:pStyle w:val="Compact"/>
               <w:rPr>
-                <w:sz w:val="22"/>
-                <w:szCs w:val="22"/>
+                <w:sz w:val="21"/>
+                <w:szCs w:val="21"/>
               </w:rPr>
             </w:pPr>
             <w:r>
               <w:rPr>
-                <w:sz w:val="22"/>
-                <w:szCs w:val="22"/>
+                <w:sz w:val="21"/>
+                <w:szCs w:val="21"/>
               </w:rPr>
               <w:t>Serving of models</w:t>
             </w:r>
@@ -2817,14 +3075,14 @@
             <w:pPr>
               <w:pStyle w:val="Compact"/>
               <w:rPr>
-                <w:sz w:val="22"/>
-                <w:szCs w:val="22"/>
+                <w:sz w:val="21"/>
+                <w:szCs w:val="21"/>
               </w:rPr>
             </w:pPr>
             <w:r>
               <w:rPr>
-                <w:sz w:val="22"/>
-                <w:szCs w:val="22"/>
+                <w:sz w:val="21"/>
+                <w:szCs w:val="21"/>
               </w:rPr>
               <w:t>13/02/20</w:t>
             </w:r>
@@ -2838,14 +3096,14 @@
             <w:pPr>
               <w:pStyle w:val="Compact"/>
               <w:rPr>
-                <w:sz w:val="22"/>
-                <w:szCs w:val="22"/>
+                <w:sz w:val="21"/>
+                <w:szCs w:val="21"/>
               </w:rPr>
             </w:pPr>
             <w:r>
               <w:rPr>
-                <w:sz w:val="22"/>
-                <w:szCs w:val="22"/>
+                <w:sz w:val="21"/>
+                <w:szCs w:val="21"/>
               </w:rPr>
               <w:t>3 Week(s)</w:t>
             </w:r>
@@ -2859,14 +3117,14 @@
             <w:pPr>
               <w:pStyle w:val="Compact"/>
               <w:rPr>
-                <w:sz w:val="22"/>
-                <w:szCs w:val="22"/>
+                <w:sz w:val="21"/>
+                <w:szCs w:val="21"/>
               </w:rPr>
             </w:pPr>
             <w:r>
               <w:rPr>
-                <w:sz w:val="22"/>
-                <w:szCs w:val="22"/>
+                <w:sz w:val="21"/>
+                <w:szCs w:val="21"/>
               </w:rPr>
               <w:t>03/03/20</w:t>
             </w:r>
@@ -2880,14 +3138,14 @@
             <w:pPr>
               <w:pStyle w:val="Compact"/>
               <w:rPr>
-                <w:sz w:val="22"/>
-                <w:szCs w:val="22"/>
+                <w:sz w:val="21"/>
+                <w:szCs w:val="21"/>
               </w:rPr>
             </w:pPr>
             <w:r>
               <w:rPr>
-                <w:sz w:val="22"/>
-                <w:szCs w:val="22"/>
+                <w:sz w:val="21"/>
+                <w:szCs w:val="21"/>
               </w:rPr>
               <w:t>Creation of React email client</w:t>
             </w:r>
@@ -2903,14 +3161,14 @@
             <w:pPr>
               <w:pStyle w:val="Compact"/>
               <w:rPr>
-                <w:sz w:val="22"/>
-                <w:szCs w:val="22"/>
+                <w:sz w:val="21"/>
+                <w:szCs w:val="21"/>
               </w:rPr>
             </w:pPr>
             <w:r>
               <w:rPr>
-                <w:sz w:val="22"/>
-                <w:szCs w:val="22"/>
+                <w:sz w:val="21"/>
+                <w:szCs w:val="21"/>
               </w:rPr>
               <w:t>03/04/20</w:t>
             </w:r>
@@ -2924,14 +3182,14 @@
             <w:pPr>
               <w:pStyle w:val="Compact"/>
               <w:rPr>
-                <w:sz w:val="22"/>
-                <w:szCs w:val="22"/>
+                <w:sz w:val="21"/>
+                <w:szCs w:val="21"/>
               </w:rPr>
             </w:pPr>
             <w:r>
               <w:rPr>
-                <w:sz w:val="22"/>
-                <w:szCs w:val="22"/>
+                <w:sz w:val="21"/>
+                <w:szCs w:val="21"/>
               </w:rPr>
               <w:t>3 Week(s)</w:t>
             </w:r>
@@ -2945,14 +3203,14 @@
             <w:pPr>
               <w:pStyle w:val="Compact"/>
               <w:rPr>
-                <w:sz w:val="22"/>
-                <w:szCs w:val="22"/>
+                <w:sz w:val="21"/>
+                <w:szCs w:val="21"/>
               </w:rPr>
             </w:pPr>
             <w:r>
               <w:rPr>
-                <w:sz w:val="22"/>
-                <w:szCs w:val="22"/>
+                <w:sz w:val="21"/>
+                <w:szCs w:val="21"/>
               </w:rPr>
               <w:t>24/04/20</w:t>
             </w:r>
@@ -2966,14 +3224,14 @@
             <w:pPr>
               <w:pStyle w:val="Compact"/>
               <w:rPr>
-                <w:sz w:val="22"/>
-                <w:szCs w:val="22"/>
+                <w:sz w:val="21"/>
+                <w:szCs w:val="21"/>
               </w:rPr>
             </w:pPr>
             <w:r>
               <w:rPr>
-                <w:sz w:val="22"/>
-                <w:szCs w:val="22"/>
+                <w:sz w:val="21"/>
+                <w:szCs w:val="21"/>
               </w:rPr>
               <w:t>Completion of dissertation and project</w:t>
             </w:r>
@@ -2984,8 +3242,8 @@
     <w:p>
       <w:pPr>
         <w:rPr>
-          <w:sz w:val="22"/>
-          <w:szCs w:val="22"/>
+          <w:sz w:val="21"/>
+          <w:szCs w:val="21"/>
         </w:rPr>
       </w:pPr>
     </w:p>
@@ -3149,6 +3407,118 @@
     </w:lvl>
   </w:abstractNum>
   <w:abstractNum w:abstractNumId="1" w15:restartNumberingAfterBreak="0">
+    <w:nsid w:val="0412666D"/>
+    <w:multiLevelType w:val="hybridMultilevel"/>
+    <w:tmpl w:val="7B4220CC"/>
+    <w:lvl w:ilvl="0" w:tplc="0B24DC16">
+      <w:numFmt w:val="bullet"/>
+      <w:lvlText w:val=""/>
+      <w:lvlJc w:val="left"/>
+      <w:pPr>
+        <w:ind w:left="720" w:hanging="360"/>
+      </w:pPr>
+      <w:rPr>
+        <w:rFonts w:ascii="Symbol" w:eastAsiaTheme="minorHAnsi" w:hAnsi="Symbol" w:cstheme="minorBidi" w:hint="default"/>
+      </w:rPr>
+    </w:lvl>
+    <w:lvl w:ilvl="1" w:tplc="08090003" w:tentative="1">
+      <w:start w:val="1"/>
+      <w:numFmt w:val="bullet"/>
+      <w:lvlText w:val="o"/>
+      <w:lvlJc w:val="left"/>
+      <w:pPr>
+        <w:ind w:left="1440" w:hanging="360"/>
+      </w:pPr>
+      <w:rPr>
+        <w:rFonts w:ascii="Courier New" w:hAnsi="Courier New" w:hint="default"/>
+      </w:rPr>
+    </w:lvl>
+    <w:lvl w:ilvl="2" w:tplc="08090005" w:tentative="1">
+      <w:start w:val="1"/>
+      <w:numFmt w:val="bullet"/>
+      <w:lvlText w:val=""/>
+      <w:lvlJc w:val="left"/>
+      <w:pPr>
+        <w:ind w:left="2160" w:hanging="360"/>
+      </w:pPr>
+      <w:rPr>
+        <w:rFonts w:ascii="Wingdings" w:hAnsi="Wingdings" w:hint="default"/>
+      </w:rPr>
+    </w:lvl>
+    <w:lvl w:ilvl="3" w:tplc="08090001" w:tentative="1">
+      <w:start w:val="1"/>
+      <w:numFmt w:val="bullet"/>
+      <w:lvlText w:val=""/>
+      <w:lvlJc w:val="left"/>
+      <w:pPr>
+        <w:ind w:left="2880" w:hanging="360"/>
+      </w:pPr>
+      <w:rPr>
+        <w:rFonts w:ascii="Symbol" w:hAnsi="Symbol" w:hint="default"/>
+      </w:rPr>
+    </w:lvl>
+    <w:lvl w:ilvl="4" w:tplc="08090003" w:tentative="1">
+      <w:start w:val="1"/>
+      <w:numFmt w:val="bullet"/>
+      <w:lvlText w:val="o"/>
+      <w:lvlJc w:val="left"/>
+      <w:pPr>
+        <w:ind w:left="3600" w:hanging="360"/>
+      </w:pPr>
+      <w:rPr>
+        <w:rFonts w:ascii="Courier New" w:hAnsi="Courier New" w:hint="default"/>
+      </w:rPr>
+    </w:lvl>
+    <w:lvl w:ilvl="5" w:tplc="08090005" w:tentative="1">
+      <w:start w:val="1"/>
+      <w:numFmt w:val="bullet"/>
+      <w:lvlText w:val=""/>
+      <w:lvlJc w:val="left"/>
+      <w:pPr>
+        <w:ind w:left="4320" w:hanging="360"/>
+      </w:pPr>
+      <w:rPr>
+        <w:rFonts w:ascii="Wingdings" w:hAnsi="Wingdings" w:hint="default"/>
+      </w:rPr>
+    </w:lvl>
+    <w:lvl w:ilvl="6" w:tplc="08090001" w:tentative="1">
+      <w:start w:val="1"/>
+      <w:numFmt w:val="bullet"/>
+      <w:lvlText w:val=""/>
+      <w:lvlJc w:val="left"/>
+      <w:pPr>
+        <w:ind w:left="5040" w:hanging="360"/>
+      </w:pPr>
+      <w:rPr>
+        <w:rFonts w:ascii="Symbol" w:hAnsi="Symbol" w:hint="default"/>
+      </w:rPr>
+    </w:lvl>
+    <w:lvl w:ilvl="7" w:tplc="08090003" w:tentative="1">
+      <w:start w:val="1"/>
+      <w:numFmt w:val="bullet"/>
+      <w:lvlText w:val="o"/>
+      <w:lvlJc w:val="left"/>
+      <w:pPr>
+        <w:ind w:left="5760" w:hanging="360"/>
+      </w:pPr>
+      <w:rPr>
+        <w:rFonts w:ascii="Courier New" w:hAnsi="Courier New" w:hint="default"/>
+      </w:rPr>
+    </w:lvl>
+    <w:lvl w:ilvl="8" w:tplc="08090005" w:tentative="1">
+      <w:start w:val="1"/>
+      <w:numFmt w:val="bullet"/>
+      <w:lvlText w:val=""/>
+      <w:lvlJc w:val="left"/>
+      <w:pPr>
+        <w:ind w:left="6480" w:hanging="360"/>
+      </w:pPr>
+      <w:rPr>
+        <w:rFonts w:ascii="Wingdings" w:hAnsi="Wingdings" w:hint="default"/>
+      </w:rPr>
+    </w:lvl>
+  </w:abstractNum>
+  <w:abstractNum w:abstractNumId="2" w15:restartNumberingAfterBreak="0">
     <w:nsid w:val="2C1AE401"/>
     <w:multiLevelType w:val="multilevel"/>
     <w:tmpl w:val="AE00E070"/>
@@ -3252,8 +3622,233 @@
       </w:pPr>
     </w:lvl>
   </w:abstractNum>
+  <w:abstractNum w:abstractNumId="3" w15:restartNumberingAfterBreak="0">
+    <w:nsid w:val="2D79449F"/>
+    <w:multiLevelType w:val="hybridMultilevel"/>
+    <w:tmpl w:val="EB48DFC2"/>
+    <w:lvl w:ilvl="0" w:tplc="0B24DC16">
+      <w:numFmt w:val="bullet"/>
+      <w:lvlText w:val=""/>
+      <w:lvlJc w:val="left"/>
+      <w:pPr>
+        <w:ind w:left="720" w:hanging="360"/>
+      </w:pPr>
+      <w:rPr>
+        <w:rFonts w:ascii="Symbol" w:eastAsiaTheme="minorHAnsi" w:hAnsi="Symbol" w:cstheme="minorBidi" w:hint="default"/>
+      </w:rPr>
+    </w:lvl>
+    <w:lvl w:ilvl="1" w:tplc="08090003" w:tentative="1">
+      <w:start w:val="1"/>
+      <w:numFmt w:val="bullet"/>
+      <w:lvlText w:val="o"/>
+      <w:lvlJc w:val="left"/>
+      <w:pPr>
+        <w:ind w:left="1440" w:hanging="360"/>
+      </w:pPr>
+      <w:rPr>
+        <w:rFonts w:ascii="Courier New" w:hAnsi="Courier New" w:hint="default"/>
+      </w:rPr>
+    </w:lvl>
+    <w:lvl w:ilvl="2" w:tplc="08090005" w:tentative="1">
+      <w:start w:val="1"/>
+      <w:numFmt w:val="bullet"/>
+      <w:lvlText w:val=""/>
+      <w:lvlJc w:val="left"/>
+      <w:pPr>
+        <w:ind w:left="2160" w:hanging="360"/>
+      </w:pPr>
+      <w:rPr>
+        <w:rFonts w:ascii="Wingdings" w:hAnsi="Wingdings" w:hint="default"/>
+      </w:rPr>
+    </w:lvl>
+    <w:lvl w:ilvl="3" w:tplc="08090001" w:tentative="1">
+      <w:start w:val="1"/>
+      <w:numFmt w:val="bullet"/>
+      <w:lvlText w:val=""/>
+      <w:lvlJc w:val="left"/>
+      <w:pPr>
+        <w:ind w:left="2880" w:hanging="360"/>
+      </w:pPr>
+      <w:rPr>
+        <w:rFonts w:ascii="Symbol" w:hAnsi="Symbol" w:hint="default"/>
+      </w:rPr>
+    </w:lvl>
+    <w:lvl w:ilvl="4" w:tplc="08090003" w:tentative="1">
+      <w:start w:val="1"/>
+      <w:numFmt w:val="bullet"/>
+      <w:lvlText w:val="o"/>
+      <w:lvlJc w:val="left"/>
+      <w:pPr>
+        <w:ind w:left="3600" w:hanging="360"/>
+      </w:pPr>
+      <w:rPr>
+        <w:rFonts w:ascii="Courier New" w:hAnsi="Courier New" w:hint="default"/>
+      </w:rPr>
+    </w:lvl>
+    <w:lvl w:ilvl="5" w:tplc="08090005" w:tentative="1">
+      <w:start w:val="1"/>
+      <w:numFmt w:val="bullet"/>
+      <w:lvlText w:val=""/>
+      <w:lvlJc w:val="left"/>
+      <w:pPr>
+        <w:ind w:left="4320" w:hanging="360"/>
+      </w:pPr>
+      <w:rPr>
+        <w:rFonts w:ascii="Wingdings" w:hAnsi="Wingdings" w:hint="default"/>
+      </w:rPr>
+    </w:lvl>
+    <w:lvl w:ilvl="6" w:tplc="08090001" w:tentative="1">
+      <w:start w:val="1"/>
+      <w:numFmt w:val="bullet"/>
+      <w:lvlText w:val=""/>
+      <w:lvlJc w:val="left"/>
+      <w:pPr>
+        <w:ind w:left="5040" w:hanging="360"/>
+      </w:pPr>
+      <w:rPr>
+        <w:rFonts w:ascii="Symbol" w:hAnsi="Symbol" w:hint="default"/>
+      </w:rPr>
+    </w:lvl>
+    <w:lvl w:ilvl="7" w:tplc="08090003" w:tentative="1">
+      <w:start w:val="1"/>
+      <w:numFmt w:val="bullet"/>
+      <w:lvlText w:val="o"/>
+      <w:lvlJc w:val="left"/>
+      <w:pPr>
+        <w:ind w:left="5760" w:hanging="360"/>
+      </w:pPr>
+      <w:rPr>
+        <w:rFonts w:ascii="Courier New" w:hAnsi="Courier New" w:hint="default"/>
+      </w:rPr>
+    </w:lvl>
+    <w:lvl w:ilvl="8" w:tplc="08090005" w:tentative="1">
+      <w:start w:val="1"/>
+      <w:numFmt w:val="bullet"/>
+      <w:lvlText w:val=""/>
+      <w:lvlJc w:val="left"/>
+      <w:pPr>
+        <w:ind w:left="6480" w:hanging="360"/>
+      </w:pPr>
+      <w:rPr>
+        <w:rFonts w:ascii="Wingdings" w:hAnsi="Wingdings" w:hint="default"/>
+      </w:rPr>
+    </w:lvl>
+  </w:abstractNum>
+  <w:abstractNum w:abstractNumId="4" w15:restartNumberingAfterBreak="0">
+    <w:nsid w:val="64817FB9"/>
+    <w:multiLevelType w:val="hybridMultilevel"/>
+    <w:tmpl w:val="42482682"/>
+    <w:lvl w:ilvl="0" w:tplc="08090001">
+      <w:start w:val="1"/>
+      <w:numFmt w:val="bullet"/>
+      <w:lvlText w:val=""/>
+      <w:lvlJc w:val="left"/>
+      <w:pPr>
+        <w:ind w:left="720" w:hanging="360"/>
+      </w:pPr>
+      <w:rPr>
+        <w:rFonts w:ascii="Symbol" w:hAnsi="Symbol" w:hint="default"/>
+      </w:rPr>
+    </w:lvl>
+    <w:lvl w:ilvl="1" w:tplc="08090003" w:tentative="1">
+      <w:start w:val="1"/>
+      <w:numFmt w:val="bullet"/>
+      <w:lvlText w:val="o"/>
+      <w:lvlJc w:val="left"/>
+      <w:pPr>
+        <w:ind w:left="1440" w:hanging="360"/>
+      </w:pPr>
+      <w:rPr>
+        <w:rFonts w:ascii="Courier New" w:hAnsi="Courier New" w:hint="default"/>
+      </w:rPr>
+    </w:lvl>
+    <w:lvl w:ilvl="2" w:tplc="08090005" w:tentative="1">
+      <w:start w:val="1"/>
+      <w:numFmt w:val="bullet"/>
+      <w:lvlText w:val=""/>
+      <w:lvlJc w:val="left"/>
+      <w:pPr>
+        <w:ind w:left="2160" w:hanging="360"/>
+      </w:pPr>
+      <w:rPr>
+        <w:rFonts w:ascii="Wingdings" w:hAnsi="Wingdings" w:hint="default"/>
+      </w:rPr>
+    </w:lvl>
+    <w:lvl w:ilvl="3" w:tplc="08090001" w:tentative="1">
+      <w:start w:val="1"/>
+      <w:numFmt w:val="bullet"/>
+      <w:lvlText w:val=""/>
+      <w:lvlJc w:val="left"/>
+      <w:pPr>
+        <w:ind w:left="2880" w:hanging="360"/>
+      </w:pPr>
+      <w:rPr>
+        <w:rFonts w:ascii="Symbol" w:hAnsi="Symbol" w:hint="default"/>
+      </w:rPr>
+    </w:lvl>
+    <w:lvl w:ilvl="4" w:tplc="08090003" w:tentative="1">
+      <w:start w:val="1"/>
+      <w:numFmt w:val="bullet"/>
+      <w:lvlText w:val="o"/>
+      <w:lvlJc w:val="left"/>
+      <w:pPr>
+        <w:ind w:left="3600" w:hanging="360"/>
+      </w:pPr>
+      <w:rPr>
+        <w:rFonts w:ascii="Courier New" w:hAnsi="Courier New" w:hint="default"/>
+      </w:rPr>
+    </w:lvl>
+    <w:lvl w:ilvl="5" w:tplc="08090005" w:tentative="1">
+      <w:start w:val="1"/>
+      <w:numFmt w:val="bullet"/>
+      <w:lvlText w:val=""/>
+      <w:lvlJc w:val="left"/>
+      <w:pPr>
+        <w:ind w:left="4320" w:hanging="360"/>
+      </w:pPr>
+      <w:rPr>
+        <w:rFonts w:ascii="Wingdings" w:hAnsi="Wingdings" w:hint="default"/>
+      </w:rPr>
+    </w:lvl>
+    <w:lvl w:ilvl="6" w:tplc="08090001" w:tentative="1">
+      <w:start w:val="1"/>
+      <w:numFmt w:val="bullet"/>
+      <w:lvlText w:val=""/>
+      <w:lvlJc w:val="left"/>
+      <w:pPr>
+        <w:ind w:left="5040" w:hanging="360"/>
+      </w:pPr>
+      <w:rPr>
+        <w:rFonts w:ascii="Symbol" w:hAnsi="Symbol" w:hint="default"/>
+      </w:rPr>
+    </w:lvl>
+    <w:lvl w:ilvl="7" w:tplc="08090003" w:tentative="1">
+      <w:start w:val="1"/>
+      <w:numFmt w:val="bullet"/>
+      <w:lvlText w:val="o"/>
+      <w:lvlJc w:val="left"/>
+      <w:pPr>
+        <w:ind w:left="5760" w:hanging="360"/>
+      </w:pPr>
+      <w:rPr>
+        <w:rFonts w:ascii="Courier New" w:hAnsi="Courier New" w:hint="default"/>
+      </w:rPr>
+    </w:lvl>
+    <w:lvl w:ilvl="8" w:tplc="08090005" w:tentative="1">
+      <w:start w:val="1"/>
+      <w:numFmt w:val="bullet"/>
+      <w:lvlText w:val=""/>
+      <w:lvlJc w:val="left"/>
+      <w:pPr>
+        <w:ind w:left="6480" w:hanging="360"/>
+      </w:pPr>
+      <w:rPr>
+        <w:rFonts w:ascii="Wingdings" w:hAnsi="Wingdings" w:hint="default"/>
+      </w:rPr>
+    </w:lvl>
+  </w:abstractNum>
   <w:num w:numId="1">
-    <w:abstractNumId w:val="1"/>
+    <w:abstractNumId w:val="2"/>
   </w:num>
   <w:num w:numId="2">
     <w:abstractNumId w:val="0"/>
@@ -3278,6 +3873,15 @@
   </w:num>
   <w:num w:numId="9">
     <w:abstractNumId w:val="0"/>
+  </w:num>
+  <w:num w:numId="10">
+    <w:abstractNumId w:val="4"/>
+  </w:num>
+  <w:num w:numId="11">
+    <w:abstractNumId w:val="3"/>
+  </w:num>
+  <w:num w:numId="12">
+    <w:abstractNumId w:val="1"/>
   </w:num>
 </w:numbering>
 </file>
@@ -3657,7 +4261,7 @@
       <w:rFonts w:asciiTheme="majorHAnsi" w:eastAsiaTheme="majorEastAsia" w:hAnsiTheme="majorHAnsi" w:cstheme="majorBidi"/>
       <w:b/>
       <w:bCs/>
-      <w:color w:val="345A8A" w:themeColor="accent1" w:themeShade="B5"/>
+      <w:color w:val="2F6F81" w:themeColor="accent1" w:themeShade="B5"/>
       <w:sz w:val="32"/>
       <w:szCs w:val="32"/>
     </w:rPr>
@@ -3679,7 +4283,7 @@
       <w:rFonts w:asciiTheme="majorHAnsi" w:eastAsiaTheme="majorEastAsia" w:hAnsiTheme="majorHAnsi" w:cstheme="majorBidi"/>
       <w:b/>
       <w:bCs/>
-      <w:color w:val="4F81BD" w:themeColor="accent1"/>
+      <w:color w:val="439EB7" w:themeColor="accent1"/>
       <w:sz w:val="32"/>
       <w:szCs w:val="32"/>
     </w:rPr>
@@ -3701,7 +4305,7 @@
       <w:rFonts w:asciiTheme="majorHAnsi" w:eastAsiaTheme="majorEastAsia" w:hAnsiTheme="majorHAnsi" w:cstheme="majorBidi"/>
       <w:b/>
       <w:bCs/>
-      <w:color w:val="4F81BD" w:themeColor="accent1"/>
+      <w:color w:val="439EB7" w:themeColor="accent1"/>
       <w:sz w:val="28"/>
       <w:szCs w:val="28"/>
     </w:rPr>
@@ -3723,7 +4327,7 @@
       <w:rFonts w:asciiTheme="majorHAnsi" w:eastAsiaTheme="majorEastAsia" w:hAnsiTheme="majorHAnsi" w:cstheme="majorBidi"/>
       <w:b/>
       <w:bCs/>
-      <w:color w:val="4F81BD" w:themeColor="accent1"/>
+      <w:color w:val="439EB7" w:themeColor="accent1"/>
     </w:rPr>
   </w:style>
   <w:style w:type="paragraph" w:styleId="Heading5">
@@ -3743,7 +4347,7 @@
       <w:rFonts w:asciiTheme="majorHAnsi" w:eastAsiaTheme="majorEastAsia" w:hAnsiTheme="majorHAnsi" w:cstheme="majorBidi"/>
       <w:i/>
       <w:iCs/>
-      <w:color w:val="4F81BD" w:themeColor="accent1"/>
+      <w:color w:val="439EB7" w:themeColor="accent1"/>
     </w:rPr>
   </w:style>
   <w:style w:type="paragraph" w:styleId="Heading6">
@@ -3761,7 +4365,7 @@
     </w:pPr>
     <w:rPr>
       <w:rFonts w:asciiTheme="majorHAnsi" w:eastAsiaTheme="majorEastAsia" w:hAnsiTheme="majorHAnsi" w:cstheme="majorBidi"/>
-      <w:color w:val="4F81BD" w:themeColor="accent1"/>
+      <w:color w:val="439EB7" w:themeColor="accent1"/>
     </w:rPr>
   </w:style>
   <w:style w:type="paragraph" w:styleId="Heading7">
@@ -3779,7 +4383,7 @@
     </w:pPr>
     <w:rPr>
       <w:rFonts w:asciiTheme="majorHAnsi" w:eastAsiaTheme="majorEastAsia" w:hAnsiTheme="majorHAnsi" w:cstheme="majorBidi"/>
-      <w:color w:val="4F81BD" w:themeColor="accent1"/>
+      <w:color w:val="439EB7" w:themeColor="accent1"/>
     </w:rPr>
   </w:style>
   <w:style w:type="paragraph" w:styleId="Heading8">
@@ -3797,7 +4401,7 @@
     </w:pPr>
     <w:rPr>
       <w:rFonts w:asciiTheme="majorHAnsi" w:eastAsiaTheme="majorEastAsia" w:hAnsiTheme="majorHAnsi" w:cstheme="majorBidi"/>
-      <w:color w:val="4F81BD" w:themeColor="accent1"/>
+      <w:color w:val="439EB7" w:themeColor="accent1"/>
     </w:rPr>
   </w:style>
   <w:style w:type="paragraph" w:styleId="Heading9">
@@ -3815,7 +4419,7 @@
     </w:pPr>
     <w:rPr>
       <w:rFonts w:asciiTheme="majorHAnsi" w:eastAsiaTheme="majorEastAsia" w:hAnsiTheme="majorHAnsi" w:cstheme="majorBidi"/>
-      <w:color w:val="4F81BD" w:themeColor="accent1"/>
+      <w:color w:val="439EB7" w:themeColor="accent1"/>
     </w:rPr>
   </w:style>
   <w:style w:type="character" w:default="1" w:styleId="DefaultParagraphFont">
@@ -3882,7 +4486,7 @@
       <w:rFonts w:asciiTheme="majorHAnsi" w:eastAsiaTheme="majorEastAsia" w:hAnsiTheme="majorHAnsi" w:cstheme="majorBidi"/>
       <w:b/>
       <w:bCs/>
-      <w:color w:val="345A8A" w:themeColor="accent1" w:themeShade="B5"/>
+      <w:color w:val="2F6F81" w:themeColor="accent1" w:themeShade="B5"/>
       <w:sz w:val="36"/>
       <w:szCs w:val="36"/>
     </w:rPr>
@@ -4054,7 +4658,7 @@
     <w:name w:val="Hyperlink"/>
     <w:basedOn w:val="CaptionChar"/>
     <w:rPr>
-      <w:color w:val="4F81BD" w:themeColor="accent1"/>
+      <w:color w:val="439EB7" w:themeColor="accent1"/>
     </w:rPr>
   </w:style>
   <w:style w:type="paragraph" w:styleId="TOCHeading">
@@ -4071,7 +4675,7 @@
     <w:rPr>
       <w:b w:val="0"/>
       <w:bCs w:val="0"/>
-      <w:color w:val="365F91" w:themeColor="accent1" w:themeShade="BF"/>
+      <w:color w:val="327688" w:themeColor="accent1" w:themeShade="BF"/>
     </w:rPr>
   </w:style>
   <w:style w:type="paragraph" w:customStyle="1" w:styleId="SourceCode">
@@ -4377,7 +4981,7 @@
     <w:unhideWhenUsed/>
     <w:rsid w:val="009A316B"/>
     <w:rPr>
-      <w:color w:val="800080" w:themeColor="followedHyperlink"/>
+      <w:color w:val="835B82" w:themeColor="followedHyperlink"/>
       <w:u w:val="single"/>
     </w:rPr>
   </w:style>
@@ -4385,9 +4989,9 @@
 </file>
 
 <file path=word/theme/theme1.xml><?xml version="1.0" encoding="utf-8"?>
-<a:theme xmlns:a="http://schemas.openxmlformats.org/drawingml/2006/main" name="Office Theme">
+<a:theme xmlns:a="http://schemas.openxmlformats.org/drawingml/2006/main" name="Headlines">
   <a:themeElements>
-    <a:clrScheme name="Office">
+    <a:clrScheme name="Headlines">
       <a:dk1>
         <a:sysClr val="windowText" lastClr="000000"/>
       </a:dk1>
@@ -4395,309 +4999,190 @@
         <a:sysClr val="window" lastClr="FFFFFF"/>
       </a:lt1>
       <a:dk2>
-        <a:srgbClr val="1F497D"/>
+        <a:srgbClr val="1D1A1D"/>
       </a:dk2>
       <a:lt2>
-        <a:srgbClr val="EEECE1"/>
+        <a:srgbClr val="F5F5F5"/>
       </a:lt2>
       <a:accent1>
-        <a:srgbClr val="4F81BD"/>
+        <a:srgbClr val="439EB7"/>
       </a:accent1>
       <a:accent2>
-        <a:srgbClr val="C0504D"/>
+        <a:srgbClr val="E28B55"/>
       </a:accent2>
       <a:accent3>
-        <a:srgbClr val="9BBB59"/>
+        <a:srgbClr val="DCB64D"/>
       </a:accent3>
       <a:accent4>
-        <a:srgbClr val="8064A2"/>
+        <a:srgbClr val="4CA198"/>
       </a:accent4>
       <a:accent5>
-        <a:srgbClr val="4BACC6"/>
+        <a:srgbClr val="835B82"/>
       </a:accent5>
       <a:accent6>
-        <a:srgbClr val="F79646"/>
+        <a:srgbClr val="645135"/>
       </a:accent6>
       <a:hlink>
-        <a:srgbClr val="0000FF"/>
+        <a:srgbClr val="439EB7"/>
       </a:hlink>
       <a:folHlink>
-        <a:srgbClr val="800080"/>
+        <a:srgbClr val="835B82"/>
       </a:folHlink>
     </a:clrScheme>
-    <a:fontScheme name="Office">
+    <a:fontScheme name="Headlines">
       <a:majorFont>
-        <a:latin typeface="Calibri"/>
+        <a:latin typeface="Century Schoolbook" panose="02040604050505020304"/>
         <a:ea typeface=""/>
         <a:cs typeface=""/>
-        <a:font script="Jpan" typeface="ＭＳ ゴシック"/>
-        <a:font script="Hang" typeface="맑은 고딕"/>
-        <a:font script="Hans" typeface="宋体"/>
-        <a:font script="Hant" typeface="新細明體"/>
-        <a:font script="Arab" typeface="Times New Roman"/>
-        <a:font script="Hebr" typeface="Times New Roman"/>
-        <a:font script="Thai" typeface="Angsana New"/>
-        <a:font script="Ethi" typeface="Nyala"/>
-        <a:font script="Beng" typeface="Vrinda"/>
-        <a:font script="Gujr" typeface="Shruti"/>
-        <a:font script="Khmr" typeface="MoolBoran"/>
-        <a:font script="Knda" typeface="Tunga"/>
-        <a:font script="Guru" typeface="Raavi"/>
-        <a:font script="Cans" typeface="Euphemia"/>
-        <a:font script="Cher" typeface="Plantagenet Cherokee"/>
-        <a:font script="Yiii" typeface="Microsoft Yi Baiti"/>
-        <a:font script="Tibt" typeface="Microsoft Himalaya"/>
-        <a:font script="Thaa" typeface="MV Boli"/>
-        <a:font script="Deva" typeface="Mangal"/>
-        <a:font script="Telu" typeface="Gautami"/>
-        <a:font script="Taml" typeface="Latha"/>
-        <a:font script="Syrc" typeface="Estrangelo Edessa"/>
-        <a:font script="Orya" typeface="Kalinga"/>
-        <a:font script="Mlym" typeface="Kartika"/>
-        <a:font script="Laoo" typeface="DokChampa"/>
-        <a:font script="Sinh" typeface="Iskoola Pota"/>
-        <a:font script="Mong" typeface="Mongolian Baiti"/>
-        <a:font script="Viet" typeface="Times New Roman"/>
-        <a:font script="Uigh" typeface="Microsoft Uighur"/>
       </a:majorFont>
       <a:minorFont>
-        <a:latin typeface="Cambria"/>
+        <a:latin typeface="Corbel" panose="020B0503020204020204"/>
         <a:ea typeface=""/>
         <a:cs typeface=""/>
-        <a:font script="Jpan" typeface="ＭＳ 明朝"/>
-        <a:font script="Hang" typeface="맑은 고딕"/>
-        <a:font script="Hans" typeface="宋体"/>
-        <a:font script="Hant" typeface="新細明體"/>
-        <a:font script="Arab" typeface="Arial"/>
-        <a:font script="Hebr" typeface="Arial"/>
-        <a:font script="Thai" typeface="Cordia New"/>
-        <a:font script="Ethi" typeface="Nyala"/>
-        <a:font script="Beng" typeface="Vrinda"/>
-        <a:font script="Gujr" typeface="Shruti"/>
-        <a:font script="Khmr" typeface="DaunPenh"/>
-        <a:font script="Knda" typeface="Tunga"/>
-        <a:font script="Guru" typeface="Raavi"/>
-        <a:font script="Cans" typeface="Euphemia"/>
-        <a:font script="Cher" typeface="Plantagenet Cherokee"/>
-        <a:font script="Yiii" typeface="Microsoft Yi Baiti"/>
-        <a:font script="Tibt" typeface="Microsoft Himalaya"/>
-        <a:font script="Thaa" typeface="MV Boli"/>
-        <a:font script="Deva" typeface="Mangal"/>
-        <a:font script="Telu" typeface="Gautami"/>
-        <a:font script="Taml" typeface="Latha"/>
-        <a:font script="Syrc" typeface="Estrangelo Edessa"/>
-        <a:font script="Orya" typeface="Kalinga"/>
-        <a:font script="Mlym" typeface="Kartika"/>
-        <a:font script="Laoo" typeface="DokChampa"/>
-        <a:font script="Sinh" typeface="Iskoola Pota"/>
-        <a:font script="Mong" typeface="Mongolian Baiti"/>
-        <a:font script="Viet" typeface="Arial"/>
-        <a:font script="Uigh" typeface="Microsoft Uighur"/>
       </a:minorFont>
     </a:fontScheme>
-    <a:fmtScheme name="Office">
+    <a:fmtScheme name="Headlines">
       <a:fillStyleLst>
         <a:solidFill>
           <a:schemeClr val="phClr"/>
+        </a:solidFill>
+        <a:solidFill>
+          <a:schemeClr val="phClr">
+            <a:tint val="67000"/>
+            <a:satMod val="105000"/>
+          </a:schemeClr>
         </a:solidFill>
         <a:gradFill rotWithShape="1">
           <a:gsLst>
             <a:gs pos="0">
               <a:schemeClr val="phClr">
-                <a:tint val="50000"/>
-                <a:satMod val="300000"/>
+                <a:tint val="100000"/>
+                <a:satMod val="103000"/>
+                <a:lumMod val="102000"/>
               </a:schemeClr>
             </a:gs>
-            <a:gs pos="35000">
+            <a:gs pos="50000">
               <a:schemeClr val="phClr">
-                <a:tint val="37000"/>
-                <a:satMod val="300000"/>
+                <a:shade val="100000"/>
+                <a:satMod val="110000"/>
+                <a:lumMod val="100000"/>
               </a:schemeClr>
             </a:gs>
             <a:gs pos="100000">
               <a:schemeClr val="phClr">
-                <a:tint val="15000"/>
-                <a:satMod val="350000"/>
+                <a:shade val="70000"/>
+                <a:satMod val="120000"/>
+                <a:lumMod val="99000"/>
               </a:schemeClr>
             </a:gs>
           </a:gsLst>
-          <a:lin ang="16200000" scaled="1"/>
-        </a:gradFill>
-        <a:gradFill rotWithShape="1">
-          <a:gsLst>
-            <a:gs pos="0">
-              <a:schemeClr val="phClr">
-                <a:tint val="100000"/>
-                <a:shade val="100000"/>
-                <a:satMod val="130000"/>
-              </a:schemeClr>
-            </a:gs>
-            <a:gs pos="100000">
-              <a:schemeClr val="phClr">
-                <a:tint val="50000"/>
-                <a:shade val="100000"/>
-                <a:satMod val="350000"/>
-              </a:schemeClr>
-            </a:gs>
-          </a:gsLst>
-          <a:lin ang="16200000" scaled="0"/>
+          <a:path path="circle">
+            <a:fillToRect l="100000" t="100000" r="100000" b="100000"/>
+          </a:path>
         </a:gradFill>
       </a:fillStyleLst>
       <a:lnStyleLst>
-        <a:ln w="9525" cap="flat" cmpd="sng" algn="ctr">
-          <a:solidFill>
-            <a:schemeClr val="phClr">
-              <a:shade val="95000"/>
-              <a:satMod val="105000"/>
-            </a:schemeClr>
-          </a:solidFill>
-          <a:prstDash val="solid"/>
-        </a:ln>
-        <a:ln w="25400" cap="flat" cmpd="sng" algn="ctr">
+        <a:ln w="6350" cap="flat" cmpd="sng" algn="in">
           <a:solidFill>
             <a:schemeClr val="phClr"/>
           </a:solidFill>
           <a:prstDash val="solid"/>
         </a:ln>
-        <a:ln w="38100" cap="flat" cmpd="sng" algn="ctr">
+        <a:ln w="12700" cap="flat" cmpd="sng" algn="in">
           <a:solidFill>
             <a:schemeClr val="phClr"/>
+          </a:solidFill>
+          <a:prstDash val="solid"/>
+        </a:ln>
+        <a:ln w="19050" cap="flat" cmpd="sng" algn="in">
+          <a:solidFill>
+            <a:schemeClr val="phClr">
+              <a:satMod val="150000"/>
+            </a:schemeClr>
           </a:solidFill>
           <a:prstDash val="solid"/>
         </a:ln>
       </a:lnStyleLst>
       <a:effectStyleLst>
         <a:effectStyle>
+          <a:effectLst/>
+        </a:effectStyle>
+        <a:effectStyle>
+          <a:effectLst/>
+        </a:effectStyle>
+        <a:effectStyle>
           <a:effectLst>
-            <a:outerShdw blurRad="40000" dist="20000" dir="5400000" rotWithShape="0">
+            <a:innerShdw blurRad="88900" dist="25400" dir="10800000">
               <a:srgbClr val="000000">
-                <a:alpha val="38000"/>
+                <a:alpha val="25000"/>
+              </a:srgbClr>
+            </a:innerShdw>
+            <a:outerShdw blurRad="25400" dist="25400" dir="5400000" rotWithShape="0">
+              <a:srgbClr val="FFFFFF">
+                <a:alpha val="10000"/>
               </a:srgbClr>
             </a:outerShdw>
           </a:effectLst>
-        </a:effectStyle>
-        <a:effectStyle>
-          <a:effectLst>
-            <a:outerShdw blurRad="40000" dist="23000" dir="5400000" rotWithShape="0">
-              <a:srgbClr val="000000">
-                <a:alpha val="35000"/>
-              </a:srgbClr>
-            </a:outerShdw>
-          </a:effectLst>
-        </a:effectStyle>
-        <a:effectStyle>
-          <a:effectLst>
-            <a:outerShdw blurRad="40000" dist="23000" dir="5400000" rotWithShape="0">
-              <a:srgbClr val="000000">
-                <a:alpha val="35000"/>
-              </a:srgbClr>
-            </a:outerShdw>
-          </a:effectLst>
-          <a:scene3d>
-            <a:camera prst="orthographicFront">
-              <a:rot lat="0" lon="0" rev="0"/>
-            </a:camera>
-            <a:lightRig rig="threePt" dir="t">
-              <a:rot lat="0" lon="0" rev="1200000"/>
-            </a:lightRig>
-          </a:scene3d>
-          <a:sp3d>
-            <a:bevelT w="63500" h="25400"/>
-          </a:sp3d>
         </a:effectStyle>
       </a:effectStyleLst>
       <a:bgFillStyleLst>
         <a:solidFill>
           <a:schemeClr val="phClr"/>
         </a:solidFill>
+        <a:solidFill>
+          <a:schemeClr val="phClr">
+            <a:tint val="95000"/>
+            <a:satMod val="170000"/>
+          </a:schemeClr>
+        </a:solidFill>
         <a:gradFill rotWithShape="1">
           <a:gsLst>
             <a:gs pos="0">
               <a:schemeClr val="phClr">
-                <a:tint val="40000"/>
-                <a:satMod val="350000"/>
+                <a:tint val="93000"/>
+                <a:shade val="98000"/>
+                <a:satMod val="150000"/>
+                <a:lumMod val="102000"/>
               </a:schemeClr>
             </a:gs>
-            <a:gs pos="40000">
+            <a:gs pos="50000">
               <a:schemeClr val="phClr">
-                <a:tint val="45000"/>
-                <a:shade val="99000"/>
-                <a:satMod val="350000"/>
+                <a:tint val="98000"/>
+                <a:shade val="90000"/>
+                <a:satMod val="130000"/>
+                <a:lumMod val="103000"/>
               </a:schemeClr>
             </a:gs>
             <a:gs pos="100000">
               <a:schemeClr val="phClr">
-                <a:shade val="20000"/>
-                <a:satMod val="255000"/>
+                <a:shade val="63000"/>
+                <a:satMod val="120000"/>
               </a:schemeClr>
             </a:gs>
           </a:gsLst>
-          <a:path path="circle">
-            <a:fillToRect l="50000" t="-80000" r="50000" b="180000"/>
-          </a:path>
-        </a:gradFill>
-        <a:gradFill rotWithShape="1">
-          <a:gsLst>
-            <a:gs pos="0">
-              <a:schemeClr val="phClr">
-                <a:tint val="80000"/>
-                <a:satMod val="300000"/>
-              </a:schemeClr>
-            </a:gs>
-            <a:gs pos="100000">
-              <a:schemeClr val="phClr">
-                <a:shade val="30000"/>
-                <a:satMod val="200000"/>
-              </a:schemeClr>
-            </a:gs>
-          </a:gsLst>
-          <a:path path="circle">
-            <a:fillToRect l="50000" t="50000" r="50000" b="50000"/>
-          </a:path>
+          <a:lin ang="5400000" scaled="0"/>
         </a:gradFill>
       </a:bgFillStyleLst>
     </a:fmtScheme>
   </a:themeElements>
-  <a:objectDefaults>
-    <a:spDef>
-      <a:spPr/>
-      <a:bodyPr/>
-      <a:lstStyle/>
-      <a:style>
-        <a:lnRef idx="1">
-          <a:schemeClr val="accent1"/>
-        </a:lnRef>
-        <a:fillRef idx="3">
-          <a:schemeClr val="accent1"/>
-        </a:fillRef>
-        <a:effectRef idx="2">
-          <a:schemeClr val="accent1"/>
-        </a:effectRef>
-        <a:fontRef idx="minor">
-          <a:schemeClr val="lt1"/>
-        </a:fontRef>
-      </a:style>
-    </a:spDef>
-    <a:lnDef>
-      <a:spPr/>
-      <a:bodyPr/>
-      <a:lstStyle/>
-      <a:style>
-        <a:lnRef idx="2">
-          <a:schemeClr val="accent1"/>
-        </a:lnRef>
-        <a:fillRef idx="0">
-          <a:schemeClr val="accent1"/>
-        </a:fillRef>
-        <a:effectRef idx="1">
-          <a:schemeClr val="accent1"/>
-        </a:effectRef>
-        <a:fontRef idx="minor">
-          <a:schemeClr val="tx1"/>
-        </a:fontRef>
-      </a:style>
-    </a:lnDef>
-  </a:objectDefaults>
+  <a:objectDefaults/>
   <a:extraClrSchemeLst/>
+  <a:extLst>
+    <a:ext uri="{05A4C25C-085E-4340-85A3-A5531E510DB2}">
+      <thm15:themeFamily xmlns:thm15="http://schemas.microsoft.com/office/thememl/2012/main" name="Headlines" id="{3841520A-25F2-4EB8-BE4C-611DB5ABEED9}" vid="{ECD25A4C-D97E-4C12-84B1-63580BFFAEEB}"/>
+    </a:ext>
+  </a:extLst>
 </a:theme>
+</file>
+
+<file path=customXml/item1.xml><?xml version="1.0" encoding="utf-8"?>
+<b:Sources xmlns:b="http://schemas.openxmlformats.org/officeDocument/2006/bibliography" xmlns="http://schemas.openxmlformats.org/officeDocument/2006/bibliography" SelectedStyle="/APASixthEditionOfficeOnline.xsl" StyleName="APA" Version="6"/>
+</file>
+
+<file path=customXml/itemProps1.xml><?xml version="1.0" encoding="utf-8"?>
+<ds:datastoreItem xmlns:ds="http://schemas.openxmlformats.org/officeDocument/2006/customXml" ds:itemID="{AAFC3BAE-A311-8D42-9A30-6115E81A4182}">
+  <ds:schemaRefs>
+    <ds:schemaRef ds:uri="http://schemas.openxmlformats.org/officeDocument/2006/bibliography"/>
+  </ds:schemaRefs>
+</ds:datastoreItem>
 </file>
</xml_diff>